<commit_message>
E' nato Marco Rossi
+ Creata la Personas di Marco Rossi (un collezionista esuberante)
</commit_message>
<xml_diff>
--- a/Requirement Engineering/Personas/Studio Personas.docx
+++ b/Requirement Engineering/Personas/Studio Personas.docx
@@ -38,8 +38,343 @@
         <w:rPr>
           <w:szCs w:val="28"/>
         </w:rPr>
+        <w:t>Applicazione facile da utilizzare anche per chi si approccia le prime volte a questo mondo</w:t>
+      </w:r>
+    </w:p>
+    <w:p>
+      <w:pPr>
+        <w:pStyle w:val="Paragrafoelenco"/>
+        <w:numPr>
+          <w:ilvl w:val="0"/>
+          <w:numId w:val="1"/>
+        </w:numPr>
+        <w:rPr>
+          <w:szCs w:val="28"/>
+        </w:rPr>
+      </w:pPr>
+      <w:r>
+        <w:rPr>
+          <w:szCs w:val="28"/>
+        </w:rPr>
+        <w:t>Semplicità nel creare aste</w:t>
+      </w:r>
+    </w:p>
+    <w:p>
+      <w:pPr>
+        <w:pStyle w:val="Paragrafoelenco"/>
+        <w:numPr>
+          <w:ilvl w:val="0"/>
+          <w:numId w:val="1"/>
+        </w:numPr>
+        <w:rPr>
+          <w:szCs w:val="28"/>
+        </w:rPr>
+      </w:pPr>
+      <w:r>
+        <w:rPr>
+          <w:szCs w:val="28"/>
+        </w:rPr>
+        <w:t>Rilevanza delle aste risultanti dalle ricerche effettuate</w:t>
+      </w:r>
+    </w:p>
+    <w:p>
+      <w:pPr>
+        <w:pStyle w:val="Paragrafoelenco"/>
+        <w:numPr>
+          <w:ilvl w:val="0"/>
+          <w:numId w:val="1"/>
+        </w:numPr>
+        <w:rPr>
+          <w:szCs w:val="28"/>
+        </w:rPr>
+      </w:pPr>
+      <w:r>
+        <w:rPr>
+          <w:szCs w:val="28"/>
+        </w:rPr>
+        <w:t>Sistema per identificare</w:t>
+      </w:r>
+      <w:r>
+        <w:rPr>
+          <w:szCs w:val="28"/>
+        </w:rPr>
+        <w:t xml:space="preserve"> venditor</w:t>
+      </w:r>
+      <w:r>
+        <w:rPr>
+          <w:szCs w:val="28"/>
+        </w:rPr>
+        <w:t>i affidabili</w:t>
+      </w:r>
+    </w:p>
+    <w:p>
+      <w:pPr>
+        <w:pStyle w:val="Paragrafoelenco"/>
+        <w:numPr>
+          <w:ilvl w:val="0"/>
+          <w:numId w:val="1"/>
+        </w:numPr>
+        <w:rPr>
+          <w:szCs w:val="28"/>
+        </w:rPr>
+      </w:pPr>
+      <w:r>
+        <w:rPr>
+          <w:szCs w:val="28"/>
+        </w:rPr>
+        <w:t>Semplicità di visualizzazione dei risultati di ricerca</w:t>
+      </w:r>
+    </w:p>
+    <w:p>
+      <w:pPr>
+        <w:pStyle w:val="Paragrafoelenco"/>
+        <w:numPr>
+          <w:ilvl w:val="0"/>
+          <w:numId w:val="1"/>
+        </w:numPr>
+        <w:rPr>
+          <w:szCs w:val="28"/>
+        </w:rPr>
+      </w:pPr>
+      <w:r>
+        <w:rPr>
+          <w:szCs w:val="28"/>
+        </w:rPr>
+        <w:t>Sicurezza dei pagamenti e spedizione</w:t>
+      </w:r>
+    </w:p>
+    <w:p>
+      <w:pPr>
+        <w:pStyle w:val="Paragrafoelenco"/>
+        <w:numPr>
+          <w:ilvl w:val="0"/>
+          <w:numId w:val="1"/>
+        </w:numPr>
+        <w:rPr>
+          <w:szCs w:val="28"/>
+        </w:rPr>
+      </w:pPr>
+      <w:r>
+        <w:rPr>
+          <w:szCs w:val="28"/>
+        </w:rPr>
+        <w:t>Velocità nell’ottenimento dei risultati di ricerca</w:t>
+      </w:r>
+    </w:p>
+    <w:p>
+      <w:pPr>
+        <w:pStyle w:val="Paragrafoelenco"/>
+        <w:numPr>
+          <w:ilvl w:val="0"/>
+          <w:numId w:val="1"/>
+        </w:numPr>
+        <w:rPr>
+          <w:szCs w:val="28"/>
+        </w:rPr>
+      </w:pPr>
+      <w:r>
+        <w:rPr>
+          <w:szCs w:val="28"/>
+        </w:rPr>
+        <w:t>Elevati dettagli dell’asta e immagini chiare</w:t>
+      </w:r>
+    </w:p>
+    <w:p>
+      <w:pPr>
+        <w:pStyle w:val="Paragrafoelenco"/>
+        <w:numPr>
+          <w:ilvl w:val="0"/>
+          <w:numId w:val="1"/>
+        </w:numPr>
+        <w:rPr>
+          <w:szCs w:val="28"/>
+        </w:rPr>
+      </w:pPr>
+      <w:r>
+        <w:rPr>
+          <w:szCs w:val="28"/>
+        </w:rPr>
+        <w:t>Utilizzo non invasivo della pubblicità e pop-up</w:t>
+      </w:r>
+    </w:p>
+    <w:p>
+      <w:pPr>
+        <w:pStyle w:val="Paragrafoelenco"/>
+        <w:numPr>
+          <w:ilvl w:val="0"/>
+          <w:numId w:val="1"/>
+        </w:numPr>
+        <w:rPr>
+          <w:szCs w:val="28"/>
+        </w:rPr>
+      </w:pPr>
+      <w:r>
+        <w:rPr>
+          <w:szCs w:val="28"/>
+        </w:rPr>
+        <w:t>Limitare l’utilizzo di sponsorizzazioni per andare in alto in classifica</w:t>
+      </w:r>
+    </w:p>
+    <w:p>
+      <w:pPr>
+        <w:pStyle w:val="Paragrafoelenco"/>
+        <w:numPr>
+          <w:ilvl w:val="0"/>
+          <w:numId w:val="1"/>
+        </w:numPr>
+        <w:rPr>
+          <w:szCs w:val="28"/>
+        </w:rPr>
+      </w:pPr>
+      <w:r>
+        <w:rPr>
+          <w:szCs w:val="28"/>
+        </w:rPr>
+        <w:t>Buona assistenza post-vendita</w:t>
+      </w:r>
+    </w:p>
+    <w:p>
+      <w:pPr>
+        <w:pStyle w:val="Paragrafoelenco"/>
+        <w:numPr>
+          <w:ilvl w:val="0"/>
+          <w:numId w:val="1"/>
+        </w:numPr>
+        <w:rPr>
+          <w:szCs w:val="28"/>
+        </w:rPr>
+      </w:pPr>
+      <w:r>
+        <w:rPr>
+          <w:szCs w:val="28"/>
+        </w:rPr>
+        <w:t>Buona personalizzazione del proprio profilo</w:t>
+      </w:r>
+    </w:p>
+    <w:p>
+      <w:pPr>
+        <w:pStyle w:val="Paragrafoelenco"/>
+        <w:numPr>
+          <w:ilvl w:val="0"/>
+          <w:numId w:val="1"/>
+        </w:numPr>
+        <w:rPr>
+          <w:szCs w:val="28"/>
+        </w:rPr>
+      </w:pPr>
+      <w:r>
+        <w:rPr>
+          <w:szCs w:val="28"/>
+        </w:rPr>
+        <w:t>Semplicità nell’utilizzo dell’app da più dispositivi</w:t>
+      </w:r>
+    </w:p>
+    <w:p>
+      <w:pPr>
+        <w:pStyle w:val="Paragrafoelenco"/>
+        <w:numPr>
+          <w:ilvl w:val="0"/>
+          <w:numId w:val="1"/>
+        </w:numPr>
+        <w:rPr>
+          <w:szCs w:val="28"/>
+        </w:rPr>
+      </w:pPr>
+      <w:r>
+        <w:rPr>
+          <w:szCs w:val="28"/>
+        </w:rPr>
+        <w:t>Riconoscimento degli utenti veterani dell’applicazione</w:t>
+      </w:r>
+    </w:p>
+    <w:p>
+      <w:pPr>
+        <w:pStyle w:val="Paragrafoelenco"/>
+        <w:numPr>
+          <w:ilvl w:val="0"/>
+          <w:numId w:val="1"/>
+        </w:numPr>
+        <w:rPr>
+          <w:szCs w:val="28"/>
+        </w:rPr>
+      </w:pPr>
+      <w:r>
+        <w:rPr>
+          <w:szCs w:val="28"/>
+        </w:rPr>
+        <w:t>Statistiche di andamento dell’asta</w:t>
+      </w:r>
+    </w:p>
+    <w:p>
+      <w:pPr>
+        <w:pStyle w:val="Titolo1"/>
+      </w:pPr>
+      <w:r>
+        <w:t>Step 2: Classificare gli utenti intervistati sulla base delle variabili comportamentali</w:t>
+      </w:r>
+    </w:p>
+    <w:p>
+      <w:pPr>
+        <w:rPr>
+          <w:szCs w:val="28"/>
+        </w:rPr>
+      </w:pPr>
+      <w:r>
+        <w:rPr>
+          <w:szCs w:val="28"/>
+        </w:rPr>
+        <w:t>/</w:t>
+      </w:r>
+    </w:p>
+    <w:p>
+      <w:pPr>
+        <w:pStyle w:val="Titolo1"/>
+      </w:pPr>
+      <w:r>
+        <w:t>Step 3: Indentificare le variabili comportamentali significative</w:t>
+      </w:r>
+    </w:p>
+    <w:p>
+      <w:pPr>
+        <w:pStyle w:val="Paragrafoelenco"/>
+        <w:numPr>
+          <w:ilvl w:val="0"/>
+          <w:numId w:val="1"/>
+        </w:numPr>
+        <w:rPr>
+          <w:szCs w:val="28"/>
+        </w:rPr>
+      </w:pPr>
+      <w:r>
+        <w:rPr>
+          <w:szCs w:val="28"/>
+        </w:rPr>
+        <w:t>Semplicità nel creare aste</w:t>
+      </w:r>
+    </w:p>
+    <w:p>
+      <w:pPr>
+        <w:pStyle w:val="Paragrafoelenco"/>
+        <w:numPr>
+          <w:ilvl w:val="0"/>
+          <w:numId w:val="1"/>
+        </w:numPr>
+        <w:rPr>
+          <w:szCs w:val="28"/>
+        </w:rPr>
+      </w:pPr>
+      <w:r>
+        <w:rPr>
+          <w:szCs w:val="28"/>
+        </w:rPr>
         <w:t>Applicazione facile da utilizzare</w:t>
       </w:r>
+      <w:r>
+        <w:rPr>
+          <w:szCs w:val="28"/>
+        </w:rPr>
+        <w:t xml:space="preserve"> anche per chi si approccia le prime volte a questo mondo</w:t>
+      </w:r>
     </w:p>
     <w:p>
       <w:pPr>
@@ -56,7 +391,7 @@
         <w:rPr>
           <w:szCs w:val="28"/>
         </w:rPr>
-        <w:t>Semplicità nel creare aste</w:t>
+        <w:t>Semplicità di visualizzazione dei risultati di ricerca</w:t>
       </w:r>
     </w:p>
     <w:p>
@@ -74,55 +409,60 @@
         <w:rPr>
           <w:szCs w:val="28"/>
         </w:rPr>
-        <w:t>Rilevanza delle aste risultanti dalle ricerche effettuate</w:t>
-      </w:r>
-    </w:p>
-    <w:p>
-      <w:pPr>
-        <w:pStyle w:val="Paragrafoelenco"/>
-        <w:numPr>
-          <w:ilvl w:val="0"/>
+        <w:t>Elevati dettagli dell’asta e immagini chiare</w:t>
+      </w:r>
+    </w:p>
+    <w:p>
+      <w:pPr>
+        <w:pStyle w:val="Paragrafoelenco"/>
+        <w:numPr>
+          <w:ilvl w:val="1"/>
           <w:numId w:val="1"/>
         </w:numPr>
         <w:rPr>
-          <w:szCs w:val="28"/>
-        </w:rPr>
-      </w:pPr>
-      <w:r>
-        <w:rPr>
-          <w:szCs w:val="28"/>
-        </w:rPr>
-        <w:t>Sistema per identificare</w:t>
-      </w:r>
-      <w:r>
-        <w:rPr>
-          <w:szCs w:val="28"/>
-        </w:rPr>
-        <w:t xml:space="preserve"> venditor</w:t>
-      </w:r>
-      <w:r>
-        <w:rPr>
-          <w:szCs w:val="28"/>
-        </w:rPr>
-        <w:t>i affidabili</w:t>
-      </w:r>
-    </w:p>
-    <w:p>
-      <w:pPr>
-        <w:pStyle w:val="Paragrafoelenco"/>
-        <w:numPr>
-          <w:ilvl w:val="0"/>
+          <w:rFonts w:cstheme="minorHAnsi"/>
+          <w:szCs w:val="28"/>
+        </w:rPr>
+      </w:pPr>
+      <w:r>
+        <w:rPr>
+          <w:rFonts w:cstheme="minorHAnsi"/>
+          <w:szCs w:val="28"/>
+        </w:rPr>
+        <w:t>Sezione dedicata a certificati e documenti dell'oggetto</w:t>
+      </w:r>
+    </w:p>
+    <w:p>
+      <w:pPr>
+        <w:pStyle w:val="Paragrafoelenco"/>
+        <w:numPr>
+          <w:ilvl w:val="1"/>
           <w:numId w:val="1"/>
         </w:numPr>
         <w:rPr>
-          <w:szCs w:val="28"/>
-        </w:rPr>
-      </w:pPr>
-      <w:r>
-        <w:rPr>
-          <w:szCs w:val="28"/>
-        </w:rPr>
-        <w:t>Semplicità di visualizzazione dei risultati di ricerca</w:t>
+          <w:rFonts w:cstheme="minorHAnsi"/>
+          <w:szCs w:val="28"/>
+        </w:rPr>
+      </w:pPr>
+      <w:r>
+        <w:rPr>
+          <w:rFonts w:cstheme="minorHAnsi"/>
+          <w:color w:val="202124"/>
+          <w:spacing w:val="3"/>
+          <w:szCs w:val="28"/>
+          <w:shd w:val="clear" w:color="auto" w:fill="FFFFFF"/>
+        </w:rPr>
+        <w:t>B</w:t>
+      </w:r>
+      <w:r>
+        <w:rPr>
+          <w:rFonts w:cstheme="minorHAnsi"/>
+          <w:color w:val="202124"/>
+          <w:spacing w:val="3"/>
+          <w:szCs w:val="28"/>
+          <w:shd w:val="clear" w:color="auto" w:fill="FFFFFF"/>
+        </w:rPr>
+        <w:t>en specificato l’anno dell’oggetto e la storia</w:t>
       </w:r>
     </w:p>
     <w:p>
@@ -140,7 +480,7 @@
         <w:rPr>
           <w:szCs w:val="28"/>
         </w:rPr>
-        <w:t>Sicurezza dei pagamenti e spedizione</w:t>
+        <w:t>Utilizzo non invasivo della pubblicità e pop-up</w:t>
       </w:r>
     </w:p>
     <w:p>
@@ -158,7 +498,7 @@
         <w:rPr>
           <w:szCs w:val="28"/>
         </w:rPr>
-        <w:t>Velocità nell’ottenimento dei risultati di ricerca</w:t>
+        <w:t>Buona personalizzazione del proprio profilo</w:t>
       </w:r>
     </w:p>
     <w:p>
@@ -176,7 +516,7 @@
         <w:rPr>
           <w:szCs w:val="28"/>
         </w:rPr>
-        <w:t>Elevati dettagli dell’asta e immagini chiare</w:t>
+        <w:t>Semplicità nell’utilizzo dell’app da più dispositivi</w:t>
       </w:r>
     </w:p>
     <w:p>
@@ -194,260 +534,14 @@
         <w:rPr>
           <w:szCs w:val="28"/>
         </w:rPr>
-        <w:t>Utilizzo non invasivo della pubblicità e pop-up</w:t>
-      </w:r>
-    </w:p>
-    <w:p>
-      <w:pPr>
-        <w:pStyle w:val="Paragrafoelenco"/>
-        <w:numPr>
-          <w:ilvl w:val="0"/>
-          <w:numId w:val="1"/>
-        </w:numPr>
-        <w:rPr>
-          <w:szCs w:val="28"/>
-        </w:rPr>
-      </w:pPr>
-      <w:r>
-        <w:rPr>
-          <w:szCs w:val="28"/>
-        </w:rPr>
-        <w:t>Limitare l’utilizzo di sponsorizzazioni per andare in alto in classifica</w:t>
-      </w:r>
-    </w:p>
-    <w:p>
-      <w:pPr>
-        <w:pStyle w:val="Paragrafoelenco"/>
-        <w:numPr>
-          <w:ilvl w:val="0"/>
-          <w:numId w:val="1"/>
-        </w:numPr>
-        <w:rPr>
-          <w:szCs w:val="28"/>
-        </w:rPr>
-      </w:pPr>
-      <w:r>
-        <w:rPr>
-          <w:szCs w:val="28"/>
-        </w:rPr>
-        <w:t>Buona assistenza post-vendita</w:t>
-      </w:r>
-    </w:p>
-    <w:p>
-      <w:pPr>
-        <w:pStyle w:val="Paragrafoelenco"/>
-        <w:numPr>
-          <w:ilvl w:val="0"/>
-          <w:numId w:val="1"/>
-        </w:numPr>
-        <w:rPr>
-          <w:szCs w:val="28"/>
-        </w:rPr>
-      </w:pPr>
-      <w:r>
-        <w:rPr>
-          <w:szCs w:val="28"/>
-        </w:rPr>
-        <w:t>Buona personalizzazione del proprio profilo</w:t>
-      </w:r>
-    </w:p>
-    <w:p>
-      <w:pPr>
-        <w:pStyle w:val="Paragrafoelenco"/>
-        <w:numPr>
-          <w:ilvl w:val="0"/>
-          <w:numId w:val="1"/>
-        </w:numPr>
-        <w:rPr>
-          <w:szCs w:val="28"/>
-        </w:rPr>
-      </w:pPr>
-      <w:r>
-        <w:rPr>
-          <w:szCs w:val="28"/>
-        </w:rPr>
-        <w:t>Semplicità nell’utilizzo dell’app da più dispositivi</w:t>
-      </w:r>
-    </w:p>
-    <w:p>
-      <w:pPr>
-        <w:pStyle w:val="Paragrafoelenco"/>
-        <w:numPr>
-          <w:ilvl w:val="0"/>
-          <w:numId w:val="1"/>
-        </w:numPr>
-        <w:rPr>
-          <w:szCs w:val="28"/>
-        </w:rPr>
-      </w:pPr>
-      <w:r>
-        <w:rPr>
-          <w:szCs w:val="28"/>
-        </w:rPr>
-        <w:t>Riconoscimento degli utenti veterani dell’applicazione</w:t>
-      </w:r>
-    </w:p>
-    <w:p>
-      <w:pPr>
-        <w:pStyle w:val="Titolo1"/>
-      </w:pPr>
-      <w:r>
-        <w:t>Step 2: Classificare gli utenti intervistati sulla base delle variabili comportamentali</w:t>
-      </w:r>
-    </w:p>
-    <w:p>
-      <w:pPr>
-        <w:rPr>
-          <w:szCs w:val="28"/>
-        </w:rPr>
-      </w:pPr>
-      <w:r>
-        <w:rPr>
-          <w:szCs w:val="28"/>
-        </w:rPr>
-        <w:t>/</w:t>
-      </w:r>
-    </w:p>
-    <w:p>
-      <w:pPr>
-        <w:pStyle w:val="Titolo1"/>
-      </w:pPr>
-      <w:r>
-        <w:t>Step 3: Indentificare le variabili comportamentali significative</w:t>
-      </w:r>
-    </w:p>
-    <w:p>
-      <w:pPr>
-        <w:pStyle w:val="Paragrafoelenco"/>
-        <w:numPr>
-          <w:ilvl w:val="0"/>
-          <w:numId w:val="1"/>
-        </w:numPr>
-        <w:rPr>
-          <w:szCs w:val="28"/>
-        </w:rPr>
-      </w:pPr>
-      <w:r>
-        <w:rPr>
-          <w:szCs w:val="28"/>
-        </w:rPr>
-        <w:t>Semplicità nel creare aste</w:t>
-      </w:r>
-    </w:p>
-    <w:p>
-      <w:pPr>
-        <w:pStyle w:val="Paragrafoelenco"/>
-        <w:numPr>
-          <w:ilvl w:val="0"/>
-          <w:numId w:val="1"/>
-        </w:numPr>
-        <w:rPr>
-          <w:szCs w:val="28"/>
-        </w:rPr>
-      </w:pPr>
-      <w:r>
-        <w:rPr>
-          <w:szCs w:val="28"/>
-        </w:rPr>
-        <w:t>Applicazione facile da utilizzare</w:t>
-      </w:r>
-    </w:p>
-    <w:p>
-      <w:pPr>
-        <w:pStyle w:val="Paragrafoelenco"/>
-        <w:numPr>
-          <w:ilvl w:val="0"/>
-          <w:numId w:val="1"/>
-        </w:numPr>
-        <w:rPr>
-          <w:szCs w:val="28"/>
-        </w:rPr>
-      </w:pPr>
-      <w:r>
-        <w:rPr>
-          <w:szCs w:val="28"/>
-        </w:rPr>
-        <w:t>Semplicità di visualizzazione dei risultati di ricerca</w:t>
-      </w:r>
-    </w:p>
-    <w:p>
-      <w:pPr>
-        <w:pStyle w:val="Paragrafoelenco"/>
-        <w:numPr>
-          <w:ilvl w:val="0"/>
-          <w:numId w:val="1"/>
-        </w:numPr>
-        <w:rPr>
-          <w:szCs w:val="28"/>
-        </w:rPr>
-      </w:pPr>
-      <w:r>
-        <w:rPr>
-          <w:szCs w:val="28"/>
-        </w:rPr>
-        <w:t>Elevati dettagli dell’asta e immagini chiare</w:t>
-      </w:r>
-    </w:p>
-    <w:p>
-      <w:pPr>
-        <w:pStyle w:val="Paragrafoelenco"/>
-        <w:numPr>
-          <w:ilvl w:val="0"/>
-          <w:numId w:val="1"/>
-        </w:numPr>
-        <w:rPr>
-          <w:szCs w:val="28"/>
-        </w:rPr>
-      </w:pPr>
-      <w:r>
-        <w:rPr>
-          <w:szCs w:val="28"/>
-        </w:rPr>
-        <w:t>Utilizzo non invasivo della pubblicità e pop-up</w:t>
-      </w:r>
-    </w:p>
-    <w:p>
-      <w:pPr>
-        <w:pStyle w:val="Paragrafoelenco"/>
-        <w:numPr>
-          <w:ilvl w:val="0"/>
-          <w:numId w:val="1"/>
-        </w:numPr>
-        <w:rPr>
-          <w:szCs w:val="28"/>
-        </w:rPr>
-      </w:pPr>
-      <w:r>
-        <w:rPr>
-          <w:szCs w:val="28"/>
-        </w:rPr>
-        <w:t>Buona personalizzazione del proprio profilo</w:t>
-      </w:r>
-    </w:p>
-    <w:p>
-      <w:pPr>
-        <w:pStyle w:val="Paragrafoelenco"/>
-        <w:numPr>
-          <w:ilvl w:val="0"/>
-          <w:numId w:val="1"/>
-        </w:numPr>
-        <w:rPr>
-          <w:szCs w:val="28"/>
-        </w:rPr>
-      </w:pPr>
-      <w:r>
-        <w:rPr>
-          <w:szCs w:val="28"/>
-        </w:rPr>
-        <w:t>Semplicità nell’utilizzo dell’app da più dispositivi</w:t>
-      </w:r>
-    </w:p>
-    <w:p>
-      <w:pPr>
-        <w:rPr>
-          <w:szCs w:val="28"/>
-        </w:rPr>
-      </w:pPr>
+        <w:t>Statistiche di andamento dell’asta</w:t>
+      </w:r>
+      <w:r>
+        <w:rPr>
+          <w:szCs w:val="28"/>
+        </w:rPr>
+        <w:t xml:space="preserve"> </w:t>
+      </w:r>
       <w:r>
         <w:rPr>
           <w:szCs w:val="28"/>
@@ -541,7 +635,7 @@
         <w:rPr>
           <w:szCs w:val="28"/>
         </w:rPr>
-        <w:t>Semplicità di visualizzazione dei risultati di ricerca</w:t>
+        <w:t>Utilizzo non invasivo della pubblicità e pop-up</w:t>
       </w:r>
     </w:p>
     <w:p>
@@ -559,7 +653,7 @@
         <w:rPr>
           <w:szCs w:val="28"/>
         </w:rPr>
-        <w:t>Utilizzo non invasivo della pubblicità e pop-up</w:t>
+        <w:t>Statistiche di andamento dell’asta</w:t>
       </w:r>
     </w:p>
     <w:p>
@@ -605,10 +699,26 @@
         </w:numPr>
       </w:pPr>
       <w:r>
-        <w:t>Clicca inavvertitamente sui banner pubblicitari e aste che non intendeva visualizzare</w:t>
-      </w:r>
-    </w:p>
-    <w:p/>
+        <w:t>Clicca inavvertitamente sui banner pubblicitari</w:t>
+      </w:r>
+    </w:p>
+    <w:p>
+      <w:pPr>
+        <w:pStyle w:val="Paragrafoelenco"/>
+        <w:numPr>
+          <w:ilvl w:val="0"/>
+          <w:numId w:val="3"/>
+        </w:numPr>
+      </w:pPr>
+      <w:r>
+        <w:t>Vorrebbe sapere se gli oggetti che intende acquistare sono molto ambiti</w:t>
+      </w:r>
+    </w:p>
+    <w:p>
+      <w:pPr>
+        <w:pStyle w:val="Paragrafoelenco"/>
+      </w:pPr>
+    </w:p>
     <w:p>
       <w:pPr>
         <w:rPr>
@@ -688,6 +798,24 @@
       </w:r>
     </w:p>
     <w:p>
+      <w:pPr>
+        <w:pStyle w:val="Paragrafoelenco"/>
+        <w:numPr>
+          <w:ilvl w:val="0"/>
+          <w:numId w:val="1"/>
+        </w:numPr>
+        <w:rPr>
+          <w:szCs w:val="28"/>
+        </w:rPr>
+      </w:pPr>
+      <w:r>
+        <w:rPr>
+          <w:szCs w:val="28"/>
+        </w:rPr>
+        <w:t>Statistiche di andamento dell’asta</w:t>
+      </w:r>
+    </w:p>
+    <w:p>
       <w:proofErr w:type="spellStart"/>
       <w:r>
         <w:t>Frustrations</w:t>
@@ -733,7 +861,11 @@
         <w:t>Vuole monitorare le aste anche da lavoro, in metro, a casa</w:t>
       </w:r>
     </w:p>
-    <w:p/>
+    <w:p>
+      <w:r>
+        <w:br w:type="page"/>
+      </w:r>
+    </w:p>
     <w:p>
       <w:pPr>
         <w:rPr>
@@ -750,6 +882,7 @@
           <w:sz w:val="32"/>
           <w:szCs w:val="24"/>
         </w:rPr>
+        <w:lastRenderedPageBreak/>
         <w:t>Il venditore casuale</w:t>
       </w:r>
     </w:p>
@@ -818,6 +951,9 @@
         <w:t>Frustrations</w:t>
       </w:r>
       <w:proofErr w:type="spellEnd"/>
+      <w:r>
+        <w:t>:</w:t>
+      </w:r>
     </w:p>
     <w:p>
       <w:pPr>
@@ -828,7 +964,6 @@
         </w:numPr>
       </w:pPr>
       <w:r>
-        <w:lastRenderedPageBreak/>
         <w:t>I siti di aste che incontra richiedono procedure tediose per mettere online un articolo</w:t>
       </w:r>
     </w:p>
@@ -922,6 +1057,24 @@
       </w:r>
     </w:p>
     <w:p>
+      <w:pPr>
+        <w:pStyle w:val="Paragrafoelenco"/>
+        <w:numPr>
+          <w:ilvl w:val="0"/>
+          <w:numId w:val="1"/>
+        </w:numPr>
+        <w:rPr>
+          <w:szCs w:val="28"/>
+        </w:rPr>
+      </w:pPr>
+      <w:r>
+        <w:rPr>
+          <w:szCs w:val="28"/>
+        </w:rPr>
+        <w:t>Statistiche di andamento dell’asta</w:t>
+      </w:r>
+    </w:p>
+    <w:p>
       <w:proofErr w:type="spellStart"/>
       <w:r>
         <w:t>Frustrations</w:t>
@@ -953,6 +1106,1720 @@
       </w:pPr>
       <w:r>
         <w:t>Vuole dare più dettagli possibili alla propria asta così da attirare più acquirenti</w:t>
+      </w:r>
+    </w:p>
+    <w:p>
+      <w:pPr>
+        <w:pStyle w:val="Paragrafoelenco"/>
+        <w:numPr>
+          <w:ilvl w:val="0"/>
+          <w:numId w:val="10"/>
+        </w:numPr>
+      </w:pPr>
+      <w:proofErr w:type="gramStart"/>
+      <w:r>
+        <w:t>E’</w:t>
+      </w:r>
+      <w:proofErr w:type="gramEnd"/>
+      <w:r>
+        <w:t xml:space="preserve"> desideroso di conoscere se le sue aste stanno dando i risultati sperati</w:t>
+      </w:r>
+    </w:p>
+    <w:p>
+      <w:r>
+        <w:br w:type="page"/>
+      </w:r>
+    </w:p>
+    <w:p>
+      <w:pPr>
+        <w:rPr>
+          <w:b/>
+          <w:bCs/>
+          <w:sz w:val="32"/>
+          <w:szCs w:val="24"/>
+        </w:rPr>
+      </w:pPr>
+      <w:r>
+        <w:rPr>
+          <w:b/>
+          <w:bCs/>
+          <w:sz w:val="32"/>
+          <w:szCs w:val="24"/>
+        </w:rPr>
+        <w:lastRenderedPageBreak/>
+        <w:t>Il novizio</w:t>
+      </w:r>
+    </w:p>
+    <w:p>
+      <w:r>
+        <w:t>Goals:</w:t>
+      </w:r>
+    </w:p>
+    <w:p>
+      <w:pPr>
+        <w:pStyle w:val="Paragrafoelenco"/>
+        <w:numPr>
+          <w:ilvl w:val="0"/>
+          <w:numId w:val="1"/>
+        </w:numPr>
+        <w:rPr>
+          <w:szCs w:val="28"/>
+        </w:rPr>
+      </w:pPr>
+      <w:r>
+        <w:rPr>
+          <w:szCs w:val="28"/>
+        </w:rPr>
+        <w:t>Applicazione facile da utilizzare anche per chi si approccia le prime volte a questo mondo</w:t>
+      </w:r>
+    </w:p>
+    <w:p>
+      <w:pPr>
+        <w:pStyle w:val="Paragrafoelenco"/>
+        <w:numPr>
+          <w:ilvl w:val="0"/>
+          <w:numId w:val="1"/>
+        </w:numPr>
+        <w:rPr>
+          <w:szCs w:val="28"/>
+        </w:rPr>
+      </w:pPr>
+      <w:r>
+        <w:rPr>
+          <w:szCs w:val="28"/>
+        </w:rPr>
+        <w:t>Semplicità di visualizzazione dei risultati di ricerca</w:t>
+      </w:r>
+    </w:p>
+    <w:p>
+      <w:pPr>
+        <w:pStyle w:val="Paragrafoelenco"/>
+        <w:numPr>
+          <w:ilvl w:val="0"/>
+          <w:numId w:val="1"/>
+        </w:numPr>
+        <w:rPr>
+          <w:szCs w:val="28"/>
+        </w:rPr>
+      </w:pPr>
+      <w:r>
+        <w:rPr>
+          <w:szCs w:val="28"/>
+        </w:rPr>
+        <w:t>Semplicità nel creare aste</w:t>
+      </w:r>
+    </w:p>
+    <w:p>
+      <w:proofErr w:type="spellStart"/>
+      <w:r>
+        <w:t>Frustrations</w:t>
+      </w:r>
+      <w:proofErr w:type="spellEnd"/>
+      <w:r>
+        <w:t>:</w:t>
+      </w:r>
+    </w:p>
+    <w:p>
+      <w:pPr>
+        <w:pStyle w:val="Paragrafoelenco"/>
+        <w:numPr>
+          <w:ilvl w:val="0"/>
+          <w:numId w:val="11"/>
+        </w:numPr>
+      </w:pPr>
+      <w:proofErr w:type="gramStart"/>
+      <w:r>
+        <w:t>E’</w:t>
+      </w:r>
+      <w:proofErr w:type="gramEnd"/>
+      <w:r>
+        <w:t xml:space="preserve"> frustrato dal fatto che non riesce a comprendere il funzionamento delle aste online</w:t>
+      </w:r>
+    </w:p>
+    <w:p>
+      <w:pPr>
+        <w:pStyle w:val="Paragrafoelenco"/>
+        <w:numPr>
+          <w:ilvl w:val="0"/>
+          <w:numId w:val="11"/>
+        </w:numPr>
+      </w:pPr>
+      <w:r>
+        <w:t>Altre app danno troppi dettagli che rendono confusionaria la ricerca</w:t>
+      </w:r>
+    </w:p>
+    <w:p>
+      <w:pPr>
+        <w:pStyle w:val="Paragrafoelenco"/>
+        <w:numPr>
+          <w:ilvl w:val="0"/>
+          <w:numId w:val="11"/>
+        </w:numPr>
+      </w:pPr>
+      <w:r>
+        <w:t>Le procedure di creazione dell’asta sono troppo complicate</w:t>
+      </w:r>
+    </w:p>
+    <w:p/>
+    <w:p>
+      <w:pPr>
+        <w:rPr>
+          <w:b/>
+          <w:bCs/>
+          <w:sz w:val="32"/>
+          <w:szCs w:val="24"/>
+        </w:rPr>
+      </w:pPr>
+      <w:r>
+        <w:rPr>
+          <w:b/>
+          <w:bCs/>
+          <w:sz w:val="32"/>
+          <w:szCs w:val="24"/>
+        </w:rPr>
+        <w:t>Il curioso</w:t>
+      </w:r>
+    </w:p>
+    <w:p>
+      <w:r>
+        <w:t>Goals:</w:t>
+      </w:r>
+    </w:p>
+    <w:p>
+      <w:pPr>
+        <w:pStyle w:val="Paragrafoelenco"/>
+        <w:numPr>
+          <w:ilvl w:val="0"/>
+          <w:numId w:val="12"/>
+        </w:numPr>
+        <w:rPr>
+          <w:szCs w:val="28"/>
+        </w:rPr>
+      </w:pPr>
+      <w:r>
+        <w:rPr>
+          <w:szCs w:val="28"/>
+        </w:rPr>
+        <w:t>Semplicità di visualizzazione dei risultati di ricerca</w:t>
+      </w:r>
+    </w:p>
+    <w:p>
+      <w:pPr>
+        <w:pStyle w:val="Paragrafoelenco"/>
+        <w:numPr>
+          <w:ilvl w:val="0"/>
+          <w:numId w:val="12"/>
+        </w:numPr>
+        <w:rPr>
+          <w:szCs w:val="28"/>
+        </w:rPr>
+      </w:pPr>
+      <w:r>
+        <w:rPr>
+          <w:szCs w:val="28"/>
+        </w:rPr>
+        <w:t>Applicazione facile da utilizzare anche per chi si approccia le prime volte a questo mondo</w:t>
+      </w:r>
+    </w:p>
+    <w:p>
+      <w:pPr>
+        <w:pStyle w:val="Paragrafoelenco"/>
+        <w:numPr>
+          <w:ilvl w:val="0"/>
+          <w:numId w:val="12"/>
+        </w:numPr>
+        <w:rPr>
+          <w:szCs w:val="28"/>
+        </w:rPr>
+      </w:pPr>
+      <w:r>
+        <w:rPr>
+          <w:szCs w:val="28"/>
+        </w:rPr>
+        <w:t>Utilizzo non invasivo della pubblicità e pop-up</w:t>
+      </w:r>
+    </w:p>
+    <w:p>
+      <w:pPr>
+        <w:rPr>
+          <w:szCs w:val="28"/>
+        </w:rPr>
+      </w:pPr>
+      <w:proofErr w:type="spellStart"/>
+      <w:r>
+        <w:rPr>
+          <w:szCs w:val="28"/>
+        </w:rPr>
+        <w:t>Frustrations</w:t>
+      </w:r>
+      <w:proofErr w:type="spellEnd"/>
+      <w:r>
+        <w:rPr>
+          <w:szCs w:val="28"/>
+        </w:rPr>
+        <w:t>:</w:t>
+      </w:r>
+    </w:p>
+    <w:p>
+      <w:pPr>
+        <w:pStyle w:val="Paragrafoelenco"/>
+        <w:numPr>
+          <w:ilvl w:val="0"/>
+          <w:numId w:val="13"/>
+        </w:numPr>
+        <w:rPr>
+          <w:szCs w:val="28"/>
+        </w:rPr>
+      </w:pPr>
+      <w:proofErr w:type="gramStart"/>
+      <w:r>
+        <w:rPr>
+          <w:szCs w:val="28"/>
+        </w:rPr>
+        <w:t>E’</w:t>
+      </w:r>
+      <w:proofErr w:type="gramEnd"/>
+      <w:r>
+        <w:rPr>
+          <w:szCs w:val="28"/>
+        </w:rPr>
+        <w:t xml:space="preserve"> annoiato dalle troppe pubblicità di altre applicazioni</w:t>
+      </w:r>
+    </w:p>
+    <w:p>
+      <w:pPr>
+        <w:pStyle w:val="Paragrafoelenco"/>
+        <w:numPr>
+          <w:ilvl w:val="0"/>
+          <w:numId w:val="13"/>
+        </w:numPr>
+        <w:rPr>
+          <w:szCs w:val="28"/>
+        </w:rPr>
+      </w:pPr>
+      <w:r>
+        <w:rPr>
+          <w:szCs w:val="28"/>
+        </w:rPr>
+        <w:t>Vuole esplorare le varie categorie senza perdere troppo tempo</w:t>
+      </w:r>
+    </w:p>
+    <w:p>
+      <w:pPr>
+        <w:rPr>
+          <w:szCs w:val="28"/>
+        </w:rPr>
+      </w:pPr>
+      <w:r>
+        <w:rPr>
+          <w:szCs w:val="28"/>
+        </w:rPr>
+        <w:br w:type="page"/>
+      </w:r>
+    </w:p>
+    <w:p>
+      <w:pPr>
+        <w:pStyle w:val="Titolo1"/>
+      </w:pPr>
+      <w:r>
+        <w:lastRenderedPageBreak/>
+        <w:t>Step 5: Check delle ridondanze e completezza</w:t>
+      </w:r>
+    </w:p>
+    <w:tbl>
+      <w:tblPr>
+        <w:tblStyle w:val="Grigliatabella"/>
+        <w:tblW w:w="0" w:type="auto"/>
+        <w:tblLook w:val="04A0" w:firstRow="1" w:lastRow="0" w:firstColumn="1" w:lastColumn="0" w:noHBand="0" w:noVBand="1"/>
+      </w:tblPr>
+      <w:tblGrid>
+        <w:gridCol w:w="1506"/>
+        <w:gridCol w:w="1430"/>
+        <w:gridCol w:w="1472"/>
+        <w:gridCol w:w="1344"/>
+        <w:gridCol w:w="1344"/>
+        <w:gridCol w:w="1262"/>
+        <w:gridCol w:w="1270"/>
+      </w:tblGrid>
+      <w:tr>
+        <w:tc>
+          <w:tcPr>
+            <w:tcW w:w="1151" w:type="dxa"/>
+          </w:tcPr>
+          <w:p>
+            <w:pPr>
+              <w:rPr>
+                <w:rFonts w:cstheme="minorHAnsi"/>
+                <w:sz w:val="18"/>
+                <w:szCs w:val="18"/>
+              </w:rPr>
+            </w:pPr>
+          </w:p>
+        </w:tc>
+        <w:tc>
+          <w:tcPr>
+            <w:tcW w:w="1475" w:type="dxa"/>
+          </w:tcPr>
+          <w:p>
+            <w:pPr>
+              <w:rPr>
+                <w:rFonts w:cstheme="minorHAnsi"/>
+                <w:sz w:val="18"/>
+                <w:szCs w:val="18"/>
+              </w:rPr>
+            </w:pPr>
+            <w:r>
+              <w:rPr>
+                <w:rFonts w:cstheme="minorHAnsi"/>
+                <w:sz w:val="18"/>
+                <w:szCs w:val="18"/>
+              </w:rPr>
+              <w:t>Il collezionista</w:t>
+            </w:r>
+          </w:p>
+          <w:p>
+            <w:pPr>
+              <w:rPr>
+                <w:rFonts w:cstheme="minorHAnsi"/>
+                <w:sz w:val="18"/>
+                <w:szCs w:val="18"/>
+              </w:rPr>
+            </w:pPr>
+          </w:p>
+        </w:tc>
+        <w:tc>
+          <w:tcPr>
+            <w:tcW w:w="1510" w:type="dxa"/>
+          </w:tcPr>
+          <w:p>
+            <w:pPr>
+              <w:rPr>
+                <w:rFonts w:cstheme="minorHAnsi"/>
+                <w:sz w:val="18"/>
+                <w:szCs w:val="18"/>
+              </w:rPr>
+            </w:pPr>
+            <w:r>
+              <w:rPr>
+                <w:rFonts w:cstheme="minorHAnsi"/>
+                <w:sz w:val="18"/>
+                <w:szCs w:val="18"/>
+              </w:rPr>
+              <w:t>Il risparmiatore</w:t>
+            </w:r>
+          </w:p>
+          <w:p>
+            <w:pPr>
+              <w:rPr>
+                <w:rFonts w:cstheme="minorHAnsi"/>
+                <w:sz w:val="18"/>
+                <w:szCs w:val="18"/>
+              </w:rPr>
+            </w:pPr>
+          </w:p>
+        </w:tc>
+        <w:tc>
+          <w:tcPr>
+            <w:tcW w:w="1405" w:type="dxa"/>
+          </w:tcPr>
+          <w:p>
+            <w:pPr>
+              <w:rPr>
+                <w:rFonts w:cstheme="minorHAnsi"/>
+                <w:sz w:val="18"/>
+                <w:szCs w:val="18"/>
+              </w:rPr>
+            </w:pPr>
+            <w:r>
+              <w:rPr>
+                <w:rFonts w:cstheme="minorHAnsi"/>
+                <w:sz w:val="18"/>
+                <w:szCs w:val="18"/>
+              </w:rPr>
+              <w:t xml:space="preserve">Il venditore </w:t>
+            </w:r>
+            <w:r>
+              <w:rPr>
+                <w:rFonts w:cstheme="minorHAnsi"/>
+                <w:sz w:val="18"/>
+                <w:szCs w:val="18"/>
+              </w:rPr>
+              <w:t>c</w:t>
+            </w:r>
+            <w:r>
+              <w:rPr>
+                <w:rFonts w:cstheme="minorHAnsi"/>
+                <w:sz w:val="18"/>
+                <w:szCs w:val="18"/>
+              </w:rPr>
+              <w:t>asuale</w:t>
+            </w:r>
+          </w:p>
+          <w:p>
+            <w:pPr>
+              <w:rPr>
+                <w:rFonts w:cstheme="minorHAnsi"/>
+                <w:sz w:val="18"/>
+                <w:szCs w:val="18"/>
+              </w:rPr>
+            </w:pPr>
+          </w:p>
+        </w:tc>
+        <w:tc>
+          <w:tcPr>
+            <w:tcW w:w="1405" w:type="dxa"/>
+          </w:tcPr>
+          <w:p>
+            <w:pPr>
+              <w:rPr>
+                <w:rFonts w:cstheme="minorHAnsi"/>
+                <w:sz w:val="18"/>
+                <w:szCs w:val="18"/>
+              </w:rPr>
+            </w:pPr>
+            <w:r>
+              <w:rPr>
+                <w:rFonts w:cstheme="minorHAnsi"/>
+                <w:sz w:val="18"/>
+                <w:szCs w:val="18"/>
+              </w:rPr>
+              <w:t>Il venditore esperto</w:t>
+            </w:r>
+          </w:p>
+          <w:p>
+            <w:pPr>
+              <w:rPr>
+                <w:rFonts w:cstheme="minorHAnsi"/>
+                <w:sz w:val="18"/>
+                <w:szCs w:val="18"/>
+              </w:rPr>
+            </w:pPr>
+          </w:p>
+        </w:tc>
+        <w:tc>
+          <w:tcPr>
+            <w:tcW w:w="1338" w:type="dxa"/>
+          </w:tcPr>
+          <w:p>
+            <w:pPr>
+              <w:rPr>
+                <w:rFonts w:cstheme="minorHAnsi"/>
+                <w:sz w:val="18"/>
+                <w:szCs w:val="18"/>
+              </w:rPr>
+            </w:pPr>
+            <w:r>
+              <w:rPr>
+                <w:rFonts w:cstheme="minorHAnsi"/>
+                <w:sz w:val="18"/>
+                <w:szCs w:val="18"/>
+              </w:rPr>
+              <w:t>Il novizio</w:t>
+            </w:r>
+          </w:p>
+          <w:p>
+            <w:pPr>
+              <w:rPr>
+                <w:rFonts w:cstheme="minorHAnsi"/>
+                <w:sz w:val="18"/>
+                <w:szCs w:val="18"/>
+              </w:rPr>
+            </w:pPr>
+          </w:p>
+        </w:tc>
+        <w:tc>
+          <w:tcPr>
+            <w:tcW w:w="1344" w:type="dxa"/>
+          </w:tcPr>
+          <w:p>
+            <w:pPr>
+              <w:rPr>
+                <w:rFonts w:cstheme="minorHAnsi"/>
+                <w:sz w:val="18"/>
+                <w:szCs w:val="18"/>
+              </w:rPr>
+            </w:pPr>
+            <w:r>
+              <w:rPr>
+                <w:rFonts w:cstheme="minorHAnsi"/>
+                <w:sz w:val="18"/>
+                <w:szCs w:val="18"/>
+              </w:rPr>
+              <w:t>Il curioso</w:t>
+            </w:r>
+          </w:p>
+          <w:p>
+            <w:pPr>
+              <w:rPr>
+                <w:rFonts w:cstheme="minorHAnsi"/>
+                <w:sz w:val="18"/>
+                <w:szCs w:val="18"/>
+              </w:rPr>
+            </w:pPr>
+          </w:p>
+        </w:tc>
+      </w:tr>
+      <w:tr>
+        <w:tc>
+          <w:tcPr>
+            <w:tcW w:w="1151" w:type="dxa"/>
+          </w:tcPr>
+          <w:p>
+            <w:pPr>
+              <w:rPr>
+                <w:rFonts w:cstheme="minorHAnsi"/>
+                <w:sz w:val="18"/>
+                <w:szCs w:val="18"/>
+              </w:rPr>
+            </w:pPr>
+            <w:r>
+              <w:rPr>
+                <w:rFonts w:cstheme="minorHAnsi"/>
+                <w:sz w:val="18"/>
+                <w:szCs w:val="18"/>
+              </w:rPr>
+              <w:t>Elevati dettagli dell’asta e immagini chiare</w:t>
+            </w:r>
+          </w:p>
+        </w:tc>
+        <w:tc>
+          <w:tcPr>
+            <w:tcW w:w="1475" w:type="dxa"/>
+            <w:shd w:val="clear" w:color="auto" w:fill="92D050"/>
+          </w:tcPr>
+          <w:p>
+            <w:pPr>
+              <w:rPr>
+                <w:rFonts w:cstheme="minorHAnsi"/>
+                <w:sz w:val="18"/>
+                <w:szCs w:val="18"/>
+              </w:rPr>
+            </w:pPr>
+            <w:r>
+              <w:rPr>
+                <w:rFonts w:cstheme="minorHAnsi"/>
+                <w:sz w:val="18"/>
+                <w:szCs w:val="18"/>
+              </w:rPr>
+              <w:t>Si</w:t>
+            </w:r>
+          </w:p>
+        </w:tc>
+        <w:tc>
+          <w:tcPr>
+            <w:tcW w:w="1510" w:type="dxa"/>
+            <w:shd w:val="clear" w:color="auto" w:fill="92D050"/>
+          </w:tcPr>
+          <w:p>
+            <w:pPr>
+              <w:rPr>
+                <w:rFonts w:cstheme="minorHAnsi"/>
+                <w:sz w:val="18"/>
+                <w:szCs w:val="18"/>
+              </w:rPr>
+            </w:pPr>
+            <w:r>
+              <w:rPr>
+                <w:rFonts w:cstheme="minorHAnsi"/>
+                <w:sz w:val="18"/>
+                <w:szCs w:val="18"/>
+              </w:rPr>
+              <w:t>Si</w:t>
+            </w:r>
+          </w:p>
+        </w:tc>
+        <w:tc>
+          <w:tcPr>
+            <w:tcW w:w="1405" w:type="dxa"/>
+          </w:tcPr>
+          <w:p>
+            <w:pPr>
+              <w:rPr>
+                <w:rFonts w:cstheme="minorHAnsi"/>
+                <w:sz w:val="18"/>
+                <w:szCs w:val="18"/>
+              </w:rPr>
+            </w:pPr>
+          </w:p>
+        </w:tc>
+        <w:tc>
+          <w:tcPr>
+            <w:tcW w:w="1405" w:type="dxa"/>
+            <w:shd w:val="clear" w:color="auto" w:fill="92D050"/>
+          </w:tcPr>
+          <w:p>
+            <w:pPr>
+              <w:rPr>
+                <w:rFonts w:cstheme="minorHAnsi"/>
+                <w:sz w:val="18"/>
+                <w:szCs w:val="18"/>
+              </w:rPr>
+            </w:pPr>
+            <w:r>
+              <w:rPr>
+                <w:rFonts w:cstheme="minorHAnsi"/>
+                <w:sz w:val="18"/>
+                <w:szCs w:val="18"/>
+              </w:rPr>
+              <w:t>Si</w:t>
+            </w:r>
+          </w:p>
+        </w:tc>
+        <w:tc>
+          <w:tcPr>
+            <w:tcW w:w="1338" w:type="dxa"/>
+          </w:tcPr>
+          <w:p>
+            <w:pPr>
+              <w:rPr>
+                <w:rFonts w:cstheme="minorHAnsi"/>
+                <w:sz w:val="18"/>
+                <w:szCs w:val="18"/>
+              </w:rPr>
+            </w:pPr>
+          </w:p>
+        </w:tc>
+        <w:tc>
+          <w:tcPr>
+            <w:tcW w:w="1344" w:type="dxa"/>
+          </w:tcPr>
+          <w:p>
+            <w:pPr>
+              <w:rPr>
+                <w:rFonts w:cstheme="minorHAnsi"/>
+                <w:sz w:val="18"/>
+                <w:szCs w:val="18"/>
+              </w:rPr>
+            </w:pPr>
+          </w:p>
+        </w:tc>
+      </w:tr>
+      <w:tr>
+        <w:tc>
+          <w:tcPr>
+            <w:tcW w:w="1151" w:type="dxa"/>
+          </w:tcPr>
+          <w:p>
+            <w:pPr>
+              <w:rPr>
+                <w:rFonts w:cstheme="minorHAnsi"/>
+                <w:sz w:val="18"/>
+                <w:szCs w:val="18"/>
+              </w:rPr>
+            </w:pPr>
+            <w:r>
+              <w:rPr>
+                <w:rFonts w:cstheme="minorHAnsi"/>
+                <w:sz w:val="18"/>
+                <w:szCs w:val="18"/>
+              </w:rPr>
+              <w:t>Applicazione facile da utilizzare</w:t>
+            </w:r>
+          </w:p>
+        </w:tc>
+        <w:tc>
+          <w:tcPr>
+            <w:tcW w:w="1475" w:type="dxa"/>
+            <w:shd w:val="clear" w:color="auto" w:fill="92D050"/>
+          </w:tcPr>
+          <w:p>
+            <w:pPr>
+              <w:rPr>
+                <w:rFonts w:cstheme="minorHAnsi"/>
+                <w:sz w:val="18"/>
+                <w:szCs w:val="18"/>
+              </w:rPr>
+            </w:pPr>
+            <w:r>
+              <w:rPr>
+                <w:rFonts w:cstheme="minorHAnsi"/>
+                <w:sz w:val="18"/>
+                <w:szCs w:val="18"/>
+              </w:rPr>
+              <w:t>Si</w:t>
+            </w:r>
+          </w:p>
+        </w:tc>
+        <w:tc>
+          <w:tcPr>
+            <w:tcW w:w="1510" w:type="dxa"/>
+          </w:tcPr>
+          <w:p>
+            <w:pPr>
+              <w:rPr>
+                <w:rFonts w:cstheme="minorHAnsi"/>
+                <w:sz w:val="18"/>
+                <w:szCs w:val="18"/>
+              </w:rPr>
+            </w:pPr>
+          </w:p>
+        </w:tc>
+        <w:tc>
+          <w:tcPr>
+            <w:tcW w:w="1405" w:type="dxa"/>
+          </w:tcPr>
+          <w:p>
+            <w:pPr>
+              <w:rPr>
+                <w:rFonts w:cstheme="minorHAnsi"/>
+                <w:sz w:val="18"/>
+                <w:szCs w:val="18"/>
+              </w:rPr>
+            </w:pPr>
+          </w:p>
+        </w:tc>
+        <w:tc>
+          <w:tcPr>
+            <w:tcW w:w="1405" w:type="dxa"/>
+          </w:tcPr>
+          <w:p>
+            <w:pPr>
+              <w:rPr>
+                <w:rFonts w:cstheme="minorHAnsi"/>
+                <w:sz w:val="18"/>
+                <w:szCs w:val="18"/>
+              </w:rPr>
+            </w:pPr>
+          </w:p>
+        </w:tc>
+        <w:tc>
+          <w:tcPr>
+            <w:tcW w:w="1338" w:type="dxa"/>
+            <w:shd w:val="clear" w:color="auto" w:fill="92D050"/>
+          </w:tcPr>
+          <w:p>
+            <w:pPr>
+              <w:rPr>
+                <w:rFonts w:cstheme="minorHAnsi"/>
+                <w:sz w:val="18"/>
+                <w:szCs w:val="18"/>
+              </w:rPr>
+            </w:pPr>
+            <w:r>
+              <w:rPr>
+                <w:rFonts w:cstheme="minorHAnsi"/>
+                <w:sz w:val="18"/>
+                <w:szCs w:val="18"/>
+              </w:rPr>
+              <w:t>Si</w:t>
+            </w:r>
+          </w:p>
+        </w:tc>
+        <w:tc>
+          <w:tcPr>
+            <w:tcW w:w="1344" w:type="dxa"/>
+            <w:shd w:val="clear" w:color="auto" w:fill="92D050"/>
+          </w:tcPr>
+          <w:p>
+            <w:pPr>
+              <w:rPr>
+                <w:rFonts w:cstheme="minorHAnsi"/>
+                <w:sz w:val="18"/>
+                <w:szCs w:val="18"/>
+              </w:rPr>
+            </w:pPr>
+            <w:r>
+              <w:rPr>
+                <w:rFonts w:cstheme="minorHAnsi"/>
+                <w:sz w:val="18"/>
+                <w:szCs w:val="18"/>
+              </w:rPr>
+              <w:t>Si</w:t>
+            </w:r>
+          </w:p>
+        </w:tc>
+      </w:tr>
+      <w:tr>
+        <w:tc>
+          <w:tcPr>
+            <w:tcW w:w="1151" w:type="dxa"/>
+          </w:tcPr>
+          <w:p>
+            <w:pPr>
+              <w:rPr>
+                <w:rFonts w:cstheme="minorHAnsi"/>
+                <w:sz w:val="18"/>
+                <w:szCs w:val="18"/>
+              </w:rPr>
+            </w:pPr>
+            <w:r>
+              <w:rPr>
+                <w:rFonts w:cstheme="minorHAnsi"/>
+                <w:sz w:val="18"/>
+                <w:szCs w:val="18"/>
+              </w:rPr>
+              <w:t>Semplicità di visualizzazione dei risultati di ricerca</w:t>
+            </w:r>
+          </w:p>
+        </w:tc>
+        <w:tc>
+          <w:tcPr>
+            <w:tcW w:w="1475" w:type="dxa"/>
+            <w:shd w:val="clear" w:color="auto" w:fill="auto"/>
+          </w:tcPr>
+          <w:p>
+            <w:pPr>
+              <w:rPr>
+                <w:rFonts w:cstheme="minorHAnsi"/>
+                <w:sz w:val="18"/>
+                <w:szCs w:val="18"/>
+              </w:rPr>
+            </w:pPr>
+          </w:p>
+        </w:tc>
+        <w:tc>
+          <w:tcPr>
+            <w:tcW w:w="1510" w:type="dxa"/>
+            <w:shd w:val="clear" w:color="auto" w:fill="92D050"/>
+          </w:tcPr>
+          <w:p>
+            <w:pPr>
+              <w:rPr>
+                <w:rFonts w:cstheme="minorHAnsi"/>
+                <w:sz w:val="18"/>
+                <w:szCs w:val="18"/>
+              </w:rPr>
+            </w:pPr>
+            <w:r>
+              <w:rPr>
+                <w:rFonts w:cstheme="minorHAnsi"/>
+                <w:sz w:val="18"/>
+                <w:szCs w:val="18"/>
+              </w:rPr>
+              <w:t>Si</w:t>
+            </w:r>
+          </w:p>
+        </w:tc>
+        <w:tc>
+          <w:tcPr>
+            <w:tcW w:w="1405" w:type="dxa"/>
+          </w:tcPr>
+          <w:p>
+            <w:pPr>
+              <w:rPr>
+                <w:rFonts w:cstheme="minorHAnsi"/>
+                <w:sz w:val="18"/>
+                <w:szCs w:val="18"/>
+              </w:rPr>
+            </w:pPr>
+          </w:p>
+        </w:tc>
+        <w:tc>
+          <w:tcPr>
+            <w:tcW w:w="1405" w:type="dxa"/>
+          </w:tcPr>
+          <w:p>
+            <w:pPr>
+              <w:rPr>
+                <w:rFonts w:cstheme="minorHAnsi"/>
+                <w:sz w:val="18"/>
+                <w:szCs w:val="18"/>
+              </w:rPr>
+            </w:pPr>
+          </w:p>
+        </w:tc>
+        <w:tc>
+          <w:tcPr>
+            <w:tcW w:w="1338" w:type="dxa"/>
+            <w:shd w:val="clear" w:color="auto" w:fill="92D050"/>
+          </w:tcPr>
+          <w:p>
+            <w:pPr>
+              <w:rPr>
+                <w:rFonts w:cstheme="minorHAnsi"/>
+                <w:sz w:val="18"/>
+                <w:szCs w:val="18"/>
+              </w:rPr>
+            </w:pPr>
+            <w:r>
+              <w:rPr>
+                <w:rFonts w:cstheme="minorHAnsi"/>
+                <w:sz w:val="18"/>
+                <w:szCs w:val="18"/>
+              </w:rPr>
+              <w:t>Si</w:t>
+            </w:r>
+          </w:p>
+        </w:tc>
+        <w:tc>
+          <w:tcPr>
+            <w:tcW w:w="1344" w:type="dxa"/>
+            <w:shd w:val="clear" w:color="auto" w:fill="92D050"/>
+          </w:tcPr>
+          <w:p>
+            <w:pPr>
+              <w:rPr>
+                <w:rFonts w:cstheme="minorHAnsi"/>
+                <w:sz w:val="18"/>
+                <w:szCs w:val="18"/>
+              </w:rPr>
+            </w:pPr>
+            <w:r>
+              <w:rPr>
+                <w:rFonts w:cstheme="minorHAnsi"/>
+                <w:sz w:val="18"/>
+                <w:szCs w:val="18"/>
+              </w:rPr>
+              <w:t>Si</w:t>
+            </w:r>
+          </w:p>
+        </w:tc>
+      </w:tr>
+      <w:tr>
+        <w:tc>
+          <w:tcPr>
+            <w:tcW w:w="1151" w:type="dxa"/>
+          </w:tcPr>
+          <w:p>
+            <w:pPr>
+              <w:rPr>
+                <w:rFonts w:cstheme="minorHAnsi"/>
+                <w:sz w:val="18"/>
+                <w:szCs w:val="18"/>
+              </w:rPr>
+            </w:pPr>
+            <w:r>
+              <w:rPr>
+                <w:rFonts w:cstheme="minorHAnsi"/>
+                <w:sz w:val="18"/>
+                <w:szCs w:val="18"/>
+              </w:rPr>
+              <w:t>Utilizzo non invasivo della pubblicità e pop-up</w:t>
+            </w:r>
+          </w:p>
+        </w:tc>
+        <w:tc>
+          <w:tcPr>
+            <w:tcW w:w="1475" w:type="dxa"/>
+            <w:shd w:val="clear" w:color="auto" w:fill="92D050"/>
+          </w:tcPr>
+          <w:p>
+            <w:pPr>
+              <w:rPr>
+                <w:rFonts w:cstheme="minorHAnsi"/>
+                <w:sz w:val="18"/>
+                <w:szCs w:val="18"/>
+              </w:rPr>
+            </w:pPr>
+            <w:r>
+              <w:rPr>
+                <w:rFonts w:cstheme="minorHAnsi"/>
+                <w:sz w:val="18"/>
+                <w:szCs w:val="18"/>
+              </w:rPr>
+              <w:t>Si</w:t>
+            </w:r>
+          </w:p>
+        </w:tc>
+        <w:tc>
+          <w:tcPr>
+            <w:tcW w:w="1510" w:type="dxa"/>
+          </w:tcPr>
+          <w:p>
+            <w:pPr>
+              <w:rPr>
+                <w:rFonts w:cstheme="minorHAnsi"/>
+                <w:sz w:val="18"/>
+                <w:szCs w:val="18"/>
+              </w:rPr>
+            </w:pPr>
+          </w:p>
+        </w:tc>
+        <w:tc>
+          <w:tcPr>
+            <w:tcW w:w="1405" w:type="dxa"/>
+          </w:tcPr>
+          <w:p>
+            <w:pPr>
+              <w:rPr>
+                <w:rFonts w:cstheme="minorHAnsi"/>
+                <w:sz w:val="18"/>
+                <w:szCs w:val="18"/>
+              </w:rPr>
+            </w:pPr>
+          </w:p>
+        </w:tc>
+        <w:tc>
+          <w:tcPr>
+            <w:tcW w:w="1405" w:type="dxa"/>
+          </w:tcPr>
+          <w:p>
+            <w:pPr>
+              <w:rPr>
+                <w:rFonts w:cstheme="minorHAnsi"/>
+                <w:sz w:val="18"/>
+                <w:szCs w:val="18"/>
+              </w:rPr>
+            </w:pPr>
+          </w:p>
+        </w:tc>
+        <w:tc>
+          <w:tcPr>
+            <w:tcW w:w="1338" w:type="dxa"/>
+          </w:tcPr>
+          <w:p>
+            <w:pPr>
+              <w:rPr>
+                <w:rFonts w:cstheme="minorHAnsi"/>
+                <w:sz w:val="18"/>
+                <w:szCs w:val="18"/>
+              </w:rPr>
+            </w:pPr>
+          </w:p>
+        </w:tc>
+        <w:tc>
+          <w:tcPr>
+            <w:tcW w:w="1344" w:type="dxa"/>
+            <w:shd w:val="clear" w:color="auto" w:fill="92D050"/>
+          </w:tcPr>
+          <w:p>
+            <w:pPr>
+              <w:rPr>
+                <w:rFonts w:cstheme="minorHAnsi"/>
+                <w:sz w:val="18"/>
+                <w:szCs w:val="18"/>
+              </w:rPr>
+            </w:pPr>
+            <w:r>
+              <w:rPr>
+                <w:rFonts w:cstheme="minorHAnsi"/>
+                <w:sz w:val="18"/>
+                <w:szCs w:val="18"/>
+              </w:rPr>
+              <w:t>Si</w:t>
+            </w:r>
+          </w:p>
+        </w:tc>
+      </w:tr>
+      <w:tr>
+        <w:tc>
+          <w:tcPr>
+            <w:tcW w:w="1151" w:type="dxa"/>
+          </w:tcPr>
+          <w:p>
+            <w:pPr>
+              <w:rPr>
+                <w:rFonts w:cstheme="minorHAnsi"/>
+                <w:sz w:val="18"/>
+                <w:szCs w:val="18"/>
+              </w:rPr>
+            </w:pPr>
+            <w:r>
+              <w:rPr>
+                <w:rFonts w:cstheme="minorHAnsi"/>
+                <w:sz w:val="18"/>
+                <w:szCs w:val="18"/>
+              </w:rPr>
+              <w:t>Semplicità nell’utilizzo dell’app da più dispositivi</w:t>
+            </w:r>
+          </w:p>
+        </w:tc>
+        <w:tc>
+          <w:tcPr>
+            <w:tcW w:w="1475" w:type="dxa"/>
+          </w:tcPr>
+          <w:p>
+            <w:pPr>
+              <w:rPr>
+                <w:rFonts w:cstheme="minorHAnsi"/>
+                <w:sz w:val="18"/>
+                <w:szCs w:val="18"/>
+              </w:rPr>
+            </w:pPr>
+          </w:p>
+        </w:tc>
+        <w:tc>
+          <w:tcPr>
+            <w:tcW w:w="1510" w:type="dxa"/>
+            <w:shd w:val="clear" w:color="auto" w:fill="92D050"/>
+          </w:tcPr>
+          <w:p>
+            <w:pPr>
+              <w:rPr>
+                <w:rFonts w:cstheme="minorHAnsi"/>
+                <w:sz w:val="18"/>
+                <w:szCs w:val="18"/>
+              </w:rPr>
+            </w:pPr>
+            <w:r>
+              <w:rPr>
+                <w:rFonts w:cstheme="minorHAnsi"/>
+                <w:sz w:val="18"/>
+                <w:szCs w:val="18"/>
+              </w:rPr>
+              <w:t>Si</w:t>
+            </w:r>
+          </w:p>
+        </w:tc>
+        <w:tc>
+          <w:tcPr>
+            <w:tcW w:w="1405" w:type="dxa"/>
+            <w:shd w:val="clear" w:color="auto" w:fill="92D050"/>
+          </w:tcPr>
+          <w:p>
+            <w:pPr>
+              <w:rPr>
+                <w:rFonts w:cstheme="minorHAnsi"/>
+                <w:sz w:val="18"/>
+                <w:szCs w:val="18"/>
+              </w:rPr>
+            </w:pPr>
+            <w:r>
+              <w:rPr>
+                <w:rFonts w:cstheme="minorHAnsi"/>
+                <w:sz w:val="18"/>
+                <w:szCs w:val="18"/>
+              </w:rPr>
+              <w:t>Si</w:t>
+            </w:r>
+          </w:p>
+        </w:tc>
+        <w:tc>
+          <w:tcPr>
+            <w:tcW w:w="1405" w:type="dxa"/>
+          </w:tcPr>
+          <w:p>
+            <w:pPr>
+              <w:rPr>
+                <w:rFonts w:cstheme="minorHAnsi"/>
+                <w:sz w:val="18"/>
+                <w:szCs w:val="18"/>
+              </w:rPr>
+            </w:pPr>
+          </w:p>
+        </w:tc>
+        <w:tc>
+          <w:tcPr>
+            <w:tcW w:w="1338" w:type="dxa"/>
+          </w:tcPr>
+          <w:p>
+            <w:pPr>
+              <w:rPr>
+                <w:rFonts w:cstheme="minorHAnsi"/>
+                <w:sz w:val="18"/>
+                <w:szCs w:val="18"/>
+              </w:rPr>
+            </w:pPr>
+          </w:p>
+        </w:tc>
+        <w:tc>
+          <w:tcPr>
+            <w:tcW w:w="1344" w:type="dxa"/>
+          </w:tcPr>
+          <w:p>
+            <w:pPr>
+              <w:rPr>
+                <w:rFonts w:cstheme="minorHAnsi"/>
+                <w:sz w:val="18"/>
+                <w:szCs w:val="18"/>
+              </w:rPr>
+            </w:pPr>
+          </w:p>
+        </w:tc>
+      </w:tr>
+      <w:tr>
+        <w:tc>
+          <w:tcPr>
+            <w:tcW w:w="1151" w:type="dxa"/>
+          </w:tcPr>
+          <w:p>
+            <w:pPr>
+              <w:rPr>
+                <w:rFonts w:cstheme="minorHAnsi"/>
+                <w:sz w:val="18"/>
+                <w:szCs w:val="18"/>
+              </w:rPr>
+            </w:pPr>
+            <w:r>
+              <w:rPr>
+                <w:rFonts w:cstheme="minorHAnsi"/>
+                <w:sz w:val="18"/>
+                <w:szCs w:val="18"/>
+              </w:rPr>
+              <w:t>Semplicità nel creare aste</w:t>
+            </w:r>
+          </w:p>
+        </w:tc>
+        <w:tc>
+          <w:tcPr>
+            <w:tcW w:w="1475" w:type="dxa"/>
+          </w:tcPr>
+          <w:p>
+            <w:pPr>
+              <w:rPr>
+                <w:rFonts w:cstheme="minorHAnsi"/>
+                <w:sz w:val="18"/>
+                <w:szCs w:val="18"/>
+              </w:rPr>
+            </w:pPr>
+          </w:p>
+        </w:tc>
+        <w:tc>
+          <w:tcPr>
+            <w:tcW w:w="1510" w:type="dxa"/>
+          </w:tcPr>
+          <w:p>
+            <w:pPr>
+              <w:rPr>
+                <w:rFonts w:cstheme="minorHAnsi"/>
+                <w:sz w:val="18"/>
+                <w:szCs w:val="18"/>
+              </w:rPr>
+            </w:pPr>
+          </w:p>
+        </w:tc>
+        <w:tc>
+          <w:tcPr>
+            <w:tcW w:w="1405" w:type="dxa"/>
+            <w:shd w:val="clear" w:color="auto" w:fill="92D050"/>
+          </w:tcPr>
+          <w:p>
+            <w:pPr>
+              <w:rPr>
+                <w:rFonts w:cstheme="minorHAnsi"/>
+                <w:sz w:val="18"/>
+                <w:szCs w:val="18"/>
+              </w:rPr>
+            </w:pPr>
+            <w:r>
+              <w:rPr>
+                <w:rFonts w:cstheme="minorHAnsi"/>
+                <w:sz w:val="18"/>
+                <w:szCs w:val="18"/>
+              </w:rPr>
+              <w:t>Si</w:t>
+            </w:r>
+          </w:p>
+        </w:tc>
+        <w:tc>
+          <w:tcPr>
+            <w:tcW w:w="1405" w:type="dxa"/>
+          </w:tcPr>
+          <w:p>
+            <w:pPr>
+              <w:rPr>
+                <w:rFonts w:cstheme="minorHAnsi"/>
+                <w:sz w:val="18"/>
+                <w:szCs w:val="18"/>
+              </w:rPr>
+            </w:pPr>
+          </w:p>
+        </w:tc>
+        <w:tc>
+          <w:tcPr>
+            <w:tcW w:w="1338" w:type="dxa"/>
+            <w:shd w:val="clear" w:color="auto" w:fill="92D050"/>
+          </w:tcPr>
+          <w:p>
+            <w:pPr>
+              <w:rPr>
+                <w:rFonts w:cstheme="minorHAnsi"/>
+                <w:sz w:val="18"/>
+                <w:szCs w:val="18"/>
+              </w:rPr>
+            </w:pPr>
+            <w:r>
+              <w:rPr>
+                <w:rFonts w:cstheme="minorHAnsi"/>
+                <w:sz w:val="18"/>
+                <w:szCs w:val="18"/>
+              </w:rPr>
+              <w:t>Si</w:t>
+            </w:r>
+          </w:p>
+        </w:tc>
+        <w:tc>
+          <w:tcPr>
+            <w:tcW w:w="1344" w:type="dxa"/>
+          </w:tcPr>
+          <w:p>
+            <w:pPr>
+              <w:rPr>
+                <w:rFonts w:cstheme="minorHAnsi"/>
+                <w:sz w:val="18"/>
+                <w:szCs w:val="18"/>
+              </w:rPr>
+            </w:pPr>
+          </w:p>
+        </w:tc>
+      </w:tr>
+      <w:tr>
+        <w:tc>
+          <w:tcPr>
+            <w:tcW w:w="1151" w:type="dxa"/>
+          </w:tcPr>
+          <w:p>
+            <w:pPr>
+              <w:rPr>
+                <w:rFonts w:cstheme="minorHAnsi"/>
+                <w:sz w:val="18"/>
+                <w:szCs w:val="18"/>
+              </w:rPr>
+            </w:pPr>
+            <w:r>
+              <w:rPr>
+                <w:rFonts w:cstheme="minorHAnsi"/>
+                <w:sz w:val="18"/>
+                <w:szCs w:val="18"/>
+              </w:rPr>
+              <w:t>Buona personalizzazione del proprio profilo</w:t>
+            </w:r>
+          </w:p>
+        </w:tc>
+        <w:tc>
+          <w:tcPr>
+            <w:tcW w:w="1475" w:type="dxa"/>
+          </w:tcPr>
+          <w:p>
+            <w:pPr>
+              <w:rPr>
+                <w:rFonts w:cstheme="minorHAnsi"/>
+                <w:sz w:val="18"/>
+                <w:szCs w:val="18"/>
+              </w:rPr>
+            </w:pPr>
+          </w:p>
+        </w:tc>
+        <w:tc>
+          <w:tcPr>
+            <w:tcW w:w="1510" w:type="dxa"/>
+          </w:tcPr>
+          <w:p>
+            <w:pPr>
+              <w:rPr>
+                <w:rFonts w:cstheme="minorHAnsi"/>
+                <w:sz w:val="18"/>
+                <w:szCs w:val="18"/>
+              </w:rPr>
+            </w:pPr>
+          </w:p>
+        </w:tc>
+        <w:tc>
+          <w:tcPr>
+            <w:tcW w:w="1405" w:type="dxa"/>
+            <w:shd w:val="clear" w:color="auto" w:fill="92D050"/>
+          </w:tcPr>
+          <w:p>
+            <w:pPr>
+              <w:rPr>
+                <w:rFonts w:cstheme="minorHAnsi"/>
+                <w:sz w:val="18"/>
+                <w:szCs w:val="18"/>
+              </w:rPr>
+            </w:pPr>
+            <w:r>
+              <w:rPr>
+                <w:rFonts w:cstheme="minorHAnsi"/>
+                <w:sz w:val="18"/>
+                <w:szCs w:val="18"/>
+              </w:rPr>
+              <w:t>Si</w:t>
+            </w:r>
+          </w:p>
+        </w:tc>
+        <w:tc>
+          <w:tcPr>
+            <w:tcW w:w="1405" w:type="dxa"/>
+            <w:shd w:val="clear" w:color="auto" w:fill="92D050"/>
+          </w:tcPr>
+          <w:p>
+            <w:pPr>
+              <w:rPr>
+                <w:rFonts w:cstheme="minorHAnsi"/>
+                <w:sz w:val="18"/>
+                <w:szCs w:val="18"/>
+              </w:rPr>
+            </w:pPr>
+            <w:r>
+              <w:rPr>
+                <w:rFonts w:cstheme="minorHAnsi"/>
+                <w:sz w:val="18"/>
+                <w:szCs w:val="18"/>
+              </w:rPr>
+              <w:t>Si</w:t>
+            </w:r>
+          </w:p>
+        </w:tc>
+        <w:tc>
+          <w:tcPr>
+            <w:tcW w:w="1338" w:type="dxa"/>
+          </w:tcPr>
+          <w:p>
+            <w:pPr>
+              <w:rPr>
+                <w:rFonts w:cstheme="minorHAnsi"/>
+                <w:sz w:val="18"/>
+                <w:szCs w:val="18"/>
+              </w:rPr>
+            </w:pPr>
+          </w:p>
+        </w:tc>
+        <w:tc>
+          <w:tcPr>
+            <w:tcW w:w="1344" w:type="dxa"/>
+          </w:tcPr>
+          <w:p>
+            <w:pPr>
+              <w:rPr>
+                <w:rFonts w:cstheme="minorHAnsi"/>
+                <w:sz w:val="18"/>
+                <w:szCs w:val="18"/>
+              </w:rPr>
+            </w:pPr>
+          </w:p>
+        </w:tc>
+      </w:tr>
+      <w:tr>
+        <w:tc>
+          <w:tcPr>
+            <w:tcW w:w="1151" w:type="dxa"/>
+          </w:tcPr>
+          <w:p>
+            <w:pPr>
+              <w:rPr>
+                <w:rFonts w:cstheme="minorHAnsi"/>
+                <w:sz w:val="18"/>
+                <w:szCs w:val="18"/>
+              </w:rPr>
+            </w:pPr>
+            <w:r>
+              <w:rPr>
+                <w:rFonts w:cstheme="minorHAnsi"/>
+                <w:sz w:val="18"/>
+                <w:szCs w:val="18"/>
+              </w:rPr>
+              <w:t>Statistiche di andamento dell’asta</w:t>
+            </w:r>
+          </w:p>
+        </w:tc>
+        <w:tc>
+          <w:tcPr>
+            <w:tcW w:w="1475" w:type="dxa"/>
+            <w:shd w:val="clear" w:color="auto" w:fill="92D050"/>
+          </w:tcPr>
+          <w:p>
+            <w:pPr>
+              <w:rPr>
+                <w:rFonts w:cstheme="minorHAnsi"/>
+                <w:sz w:val="18"/>
+                <w:szCs w:val="18"/>
+              </w:rPr>
+            </w:pPr>
+            <w:r>
+              <w:rPr>
+                <w:rFonts w:cstheme="minorHAnsi"/>
+                <w:sz w:val="18"/>
+                <w:szCs w:val="18"/>
+              </w:rPr>
+              <w:t>Si</w:t>
+            </w:r>
+          </w:p>
+        </w:tc>
+        <w:tc>
+          <w:tcPr>
+            <w:tcW w:w="1510" w:type="dxa"/>
+            <w:shd w:val="clear" w:color="auto" w:fill="92D050"/>
+          </w:tcPr>
+          <w:p>
+            <w:pPr>
+              <w:rPr>
+                <w:rFonts w:cstheme="minorHAnsi"/>
+                <w:sz w:val="18"/>
+                <w:szCs w:val="18"/>
+              </w:rPr>
+            </w:pPr>
+            <w:r>
+              <w:rPr>
+                <w:rFonts w:cstheme="minorHAnsi"/>
+                <w:sz w:val="18"/>
+                <w:szCs w:val="18"/>
+              </w:rPr>
+              <w:t>Si</w:t>
+            </w:r>
+          </w:p>
+        </w:tc>
+        <w:tc>
+          <w:tcPr>
+            <w:tcW w:w="1405" w:type="dxa"/>
+          </w:tcPr>
+          <w:p>
+            <w:pPr>
+              <w:rPr>
+                <w:rFonts w:cstheme="minorHAnsi"/>
+                <w:sz w:val="18"/>
+                <w:szCs w:val="18"/>
+              </w:rPr>
+            </w:pPr>
+          </w:p>
+        </w:tc>
+        <w:tc>
+          <w:tcPr>
+            <w:tcW w:w="1405" w:type="dxa"/>
+            <w:shd w:val="clear" w:color="auto" w:fill="92D050"/>
+          </w:tcPr>
+          <w:p>
+            <w:pPr>
+              <w:rPr>
+                <w:rFonts w:cstheme="minorHAnsi"/>
+                <w:sz w:val="18"/>
+                <w:szCs w:val="18"/>
+              </w:rPr>
+            </w:pPr>
+            <w:r>
+              <w:rPr>
+                <w:rFonts w:cstheme="minorHAnsi"/>
+                <w:sz w:val="18"/>
+                <w:szCs w:val="18"/>
+              </w:rPr>
+              <w:t>Si</w:t>
+            </w:r>
+          </w:p>
+        </w:tc>
+        <w:tc>
+          <w:tcPr>
+            <w:tcW w:w="1338" w:type="dxa"/>
+          </w:tcPr>
+          <w:p>
+            <w:pPr>
+              <w:rPr>
+                <w:rFonts w:cstheme="minorHAnsi"/>
+                <w:sz w:val="18"/>
+                <w:szCs w:val="18"/>
+              </w:rPr>
+            </w:pPr>
+          </w:p>
+        </w:tc>
+        <w:tc>
+          <w:tcPr>
+            <w:tcW w:w="1344" w:type="dxa"/>
+          </w:tcPr>
+          <w:p>
+            <w:pPr>
+              <w:rPr>
+                <w:rFonts w:cstheme="minorHAnsi"/>
+                <w:sz w:val="18"/>
+                <w:szCs w:val="18"/>
+              </w:rPr>
+            </w:pPr>
+          </w:p>
+        </w:tc>
+      </w:tr>
+    </w:tbl>
+    <w:p/>
+    <w:p>
+      <w:pPr>
+        <w:pStyle w:val="Titolo1"/>
+      </w:pPr>
+      <w:r>
+        <w:t>Step 6: Espandi la descrizione di attributi e comportamenti</w:t>
+      </w:r>
+    </w:p>
+    <w:p>
+      <w:pPr>
+        <w:rPr>
+          <w:b/>
+          <w:bCs/>
+          <w:sz w:val="32"/>
+          <w:szCs w:val="24"/>
+        </w:rPr>
+      </w:pPr>
+      <w:r>
+        <w:rPr>
+          <w:b/>
+          <w:bCs/>
+          <w:sz w:val="32"/>
+          <w:szCs w:val="24"/>
+        </w:rPr>
+        <w:t>Il collezionista: Marco Rossi</w:t>
+      </w:r>
+    </w:p>
+    <w:p>
+      <w:pPr>
+        <w:rPr>
+          <w:sz w:val="24"/>
+          <w:szCs w:val="24"/>
+        </w:rPr>
+      </w:pPr>
+      <w:r>
+        <w:rPr>
+          <w:sz w:val="24"/>
+          <w:szCs w:val="20"/>
+        </w:rPr>
+        <w:t xml:space="preserve">Marco è un grande appassionato di oggetti d’epoca. Con entusiasmo va alla ricerca di nuovi oggetti da aggiungere alla sua collezione. Ha da poco scoperto il mondo delle vendite online e, seduto al suo </w:t>
+      </w:r>
+      <w:r>
+        <w:rPr>
+          <w:sz w:val="24"/>
+          <w:szCs w:val="24"/>
+        </w:rPr>
+        <w:t>computer, naviga tra s</w:t>
+      </w:r>
+      <w:r>
+        <w:rPr>
+          <w:sz w:val="24"/>
+          <w:szCs w:val="24"/>
+        </w:rPr>
+        <w:t xml:space="preserve">iti web d'aste e mercatini online, scrutando ogni angolo della rete per trovare quel pezzo raro che manca alla sua collezione. La giornata scorre tra offerte, negoziazioni e ricerche approfondite. </w:t>
+      </w:r>
+      <w:r>
+        <w:rPr>
+          <w:sz w:val="24"/>
+          <w:szCs w:val="24"/>
+        </w:rPr>
+        <w:t xml:space="preserve">Desidera </w:t>
+      </w:r>
+      <w:proofErr w:type="spellStart"/>
+      <w:r>
+        <w:rPr>
+          <w:sz w:val="24"/>
+          <w:szCs w:val="24"/>
+        </w:rPr>
+        <w:t>un’app</w:t>
+      </w:r>
+      <w:proofErr w:type="spellEnd"/>
+      <w:r>
+        <w:rPr>
+          <w:sz w:val="24"/>
+          <w:szCs w:val="24"/>
+        </w:rPr>
+        <w:t xml:space="preserve"> che racchiuda quelle funzionalità che gli permetterebbero di cercare e comprare gli oggetti in modo più facile e veloce.</w:t>
+      </w:r>
+    </w:p>
+    <w:p>
+      <w:pPr>
+        <w:rPr>
+          <w:sz w:val="24"/>
+          <w:szCs w:val="24"/>
+        </w:rPr>
+      </w:pPr>
+    </w:p>
+    <w:p>
+      <w:pPr>
+        <w:rPr>
+          <w:sz w:val="24"/>
+          <w:szCs w:val="24"/>
+        </w:rPr>
+      </w:pPr>
+      <w:r>
+        <w:rPr>
+          <w:sz w:val="24"/>
+          <w:szCs w:val="24"/>
+        </w:rPr>
+        <w:t xml:space="preserve">"Ogni oggetto è una storia unica. </w:t>
+      </w:r>
+      <w:r>
+        <w:rPr>
+          <w:sz w:val="24"/>
+          <w:szCs w:val="24"/>
+        </w:rPr>
+        <w:t xml:space="preserve">Voglio </w:t>
+      </w:r>
+      <w:r>
+        <w:rPr>
+          <w:sz w:val="24"/>
+          <w:szCs w:val="24"/>
+        </w:rPr>
+        <w:t>dare a ciascuno il posto speciale che merita nella mia collezione."</w:t>
       </w:r>
     </w:p>
     <w:sectPr>
@@ -1081,6 +2948,232 @@
     </w:lvl>
   </w:abstractNum>
   <w:abstractNum w:abstractNumId="1" w15:restartNumberingAfterBreak="0">
+    <w:nsid w:val="08961C97"/>
+    <w:multiLevelType w:val="hybridMultilevel"/>
+    <w:tmpl w:val="1362FD2E"/>
+    <w:lvl w:ilvl="0" w:tplc="04100001">
+      <w:start w:val="1"/>
+      <w:numFmt w:val="bullet"/>
+      <w:lvlText w:val=""/>
+      <w:lvlJc w:val="left"/>
+      <w:pPr>
+        <w:ind w:left="720" w:hanging="360"/>
+      </w:pPr>
+      <w:rPr>
+        <w:rFonts w:ascii="Symbol" w:hAnsi="Symbol" w:hint="default"/>
+      </w:rPr>
+    </w:lvl>
+    <w:lvl w:ilvl="1" w:tplc="04100003" w:tentative="1">
+      <w:start w:val="1"/>
+      <w:numFmt w:val="bullet"/>
+      <w:lvlText w:val="o"/>
+      <w:lvlJc w:val="left"/>
+      <w:pPr>
+        <w:ind w:left="1440" w:hanging="360"/>
+      </w:pPr>
+      <w:rPr>
+        <w:rFonts w:ascii="Courier New" w:hAnsi="Courier New" w:cs="Courier New" w:hint="default"/>
+      </w:rPr>
+    </w:lvl>
+    <w:lvl w:ilvl="2" w:tplc="04100005" w:tentative="1">
+      <w:start w:val="1"/>
+      <w:numFmt w:val="bullet"/>
+      <w:lvlText w:val=""/>
+      <w:lvlJc w:val="left"/>
+      <w:pPr>
+        <w:ind w:left="2160" w:hanging="360"/>
+      </w:pPr>
+      <w:rPr>
+        <w:rFonts w:ascii="Wingdings" w:hAnsi="Wingdings" w:hint="default"/>
+      </w:rPr>
+    </w:lvl>
+    <w:lvl w:ilvl="3" w:tplc="04100001" w:tentative="1">
+      <w:start w:val="1"/>
+      <w:numFmt w:val="bullet"/>
+      <w:lvlText w:val=""/>
+      <w:lvlJc w:val="left"/>
+      <w:pPr>
+        <w:ind w:left="2880" w:hanging="360"/>
+      </w:pPr>
+      <w:rPr>
+        <w:rFonts w:ascii="Symbol" w:hAnsi="Symbol" w:hint="default"/>
+      </w:rPr>
+    </w:lvl>
+    <w:lvl w:ilvl="4" w:tplc="04100003" w:tentative="1">
+      <w:start w:val="1"/>
+      <w:numFmt w:val="bullet"/>
+      <w:lvlText w:val="o"/>
+      <w:lvlJc w:val="left"/>
+      <w:pPr>
+        <w:ind w:left="3600" w:hanging="360"/>
+      </w:pPr>
+      <w:rPr>
+        <w:rFonts w:ascii="Courier New" w:hAnsi="Courier New" w:cs="Courier New" w:hint="default"/>
+      </w:rPr>
+    </w:lvl>
+    <w:lvl w:ilvl="5" w:tplc="04100005" w:tentative="1">
+      <w:start w:val="1"/>
+      <w:numFmt w:val="bullet"/>
+      <w:lvlText w:val=""/>
+      <w:lvlJc w:val="left"/>
+      <w:pPr>
+        <w:ind w:left="4320" w:hanging="360"/>
+      </w:pPr>
+      <w:rPr>
+        <w:rFonts w:ascii="Wingdings" w:hAnsi="Wingdings" w:hint="default"/>
+      </w:rPr>
+    </w:lvl>
+    <w:lvl w:ilvl="6" w:tplc="04100001" w:tentative="1">
+      <w:start w:val="1"/>
+      <w:numFmt w:val="bullet"/>
+      <w:lvlText w:val=""/>
+      <w:lvlJc w:val="left"/>
+      <w:pPr>
+        <w:ind w:left="5040" w:hanging="360"/>
+      </w:pPr>
+      <w:rPr>
+        <w:rFonts w:ascii="Symbol" w:hAnsi="Symbol" w:hint="default"/>
+      </w:rPr>
+    </w:lvl>
+    <w:lvl w:ilvl="7" w:tplc="04100003" w:tentative="1">
+      <w:start w:val="1"/>
+      <w:numFmt w:val="bullet"/>
+      <w:lvlText w:val="o"/>
+      <w:lvlJc w:val="left"/>
+      <w:pPr>
+        <w:ind w:left="5760" w:hanging="360"/>
+      </w:pPr>
+      <w:rPr>
+        <w:rFonts w:ascii="Courier New" w:hAnsi="Courier New" w:cs="Courier New" w:hint="default"/>
+      </w:rPr>
+    </w:lvl>
+    <w:lvl w:ilvl="8" w:tplc="04100005" w:tentative="1">
+      <w:start w:val="1"/>
+      <w:numFmt w:val="bullet"/>
+      <w:lvlText w:val=""/>
+      <w:lvlJc w:val="left"/>
+      <w:pPr>
+        <w:ind w:left="6480" w:hanging="360"/>
+      </w:pPr>
+      <w:rPr>
+        <w:rFonts w:ascii="Wingdings" w:hAnsi="Wingdings" w:hint="default"/>
+      </w:rPr>
+    </w:lvl>
+  </w:abstractNum>
+  <w:abstractNum w:abstractNumId="2" w15:restartNumberingAfterBreak="0">
+    <w:nsid w:val="130C72F0"/>
+    <w:multiLevelType w:val="hybridMultilevel"/>
+    <w:tmpl w:val="4A4CD13E"/>
+    <w:lvl w:ilvl="0" w:tplc="04100001">
+      <w:start w:val="1"/>
+      <w:numFmt w:val="bullet"/>
+      <w:lvlText w:val=""/>
+      <w:lvlJc w:val="left"/>
+      <w:pPr>
+        <w:ind w:left="720" w:hanging="360"/>
+      </w:pPr>
+      <w:rPr>
+        <w:rFonts w:ascii="Symbol" w:hAnsi="Symbol" w:hint="default"/>
+      </w:rPr>
+    </w:lvl>
+    <w:lvl w:ilvl="1" w:tplc="04100003" w:tentative="1">
+      <w:start w:val="1"/>
+      <w:numFmt w:val="bullet"/>
+      <w:lvlText w:val="o"/>
+      <w:lvlJc w:val="left"/>
+      <w:pPr>
+        <w:ind w:left="1440" w:hanging="360"/>
+      </w:pPr>
+      <w:rPr>
+        <w:rFonts w:ascii="Courier New" w:hAnsi="Courier New" w:cs="Courier New" w:hint="default"/>
+      </w:rPr>
+    </w:lvl>
+    <w:lvl w:ilvl="2" w:tplc="04100005" w:tentative="1">
+      <w:start w:val="1"/>
+      <w:numFmt w:val="bullet"/>
+      <w:lvlText w:val=""/>
+      <w:lvlJc w:val="left"/>
+      <w:pPr>
+        <w:ind w:left="2160" w:hanging="360"/>
+      </w:pPr>
+      <w:rPr>
+        <w:rFonts w:ascii="Wingdings" w:hAnsi="Wingdings" w:hint="default"/>
+      </w:rPr>
+    </w:lvl>
+    <w:lvl w:ilvl="3" w:tplc="04100001" w:tentative="1">
+      <w:start w:val="1"/>
+      <w:numFmt w:val="bullet"/>
+      <w:lvlText w:val=""/>
+      <w:lvlJc w:val="left"/>
+      <w:pPr>
+        <w:ind w:left="2880" w:hanging="360"/>
+      </w:pPr>
+      <w:rPr>
+        <w:rFonts w:ascii="Symbol" w:hAnsi="Symbol" w:hint="default"/>
+      </w:rPr>
+    </w:lvl>
+    <w:lvl w:ilvl="4" w:tplc="04100003" w:tentative="1">
+      <w:start w:val="1"/>
+      <w:numFmt w:val="bullet"/>
+      <w:lvlText w:val="o"/>
+      <w:lvlJc w:val="left"/>
+      <w:pPr>
+        <w:ind w:left="3600" w:hanging="360"/>
+      </w:pPr>
+      <w:rPr>
+        <w:rFonts w:ascii="Courier New" w:hAnsi="Courier New" w:cs="Courier New" w:hint="default"/>
+      </w:rPr>
+    </w:lvl>
+    <w:lvl w:ilvl="5" w:tplc="04100005" w:tentative="1">
+      <w:start w:val="1"/>
+      <w:numFmt w:val="bullet"/>
+      <w:lvlText w:val=""/>
+      <w:lvlJc w:val="left"/>
+      <w:pPr>
+        <w:ind w:left="4320" w:hanging="360"/>
+      </w:pPr>
+      <w:rPr>
+        <w:rFonts w:ascii="Wingdings" w:hAnsi="Wingdings" w:hint="default"/>
+      </w:rPr>
+    </w:lvl>
+    <w:lvl w:ilvl="6" w:tplc="04100001" w:tentative="1">
+      <w:start w:val="1"/>
+      <w:numFmt w:val="bullet"/>
+      <w:lvlText w:val=""/>
+      <w:lvlJc w:val="left"/>
+      <w:pPr>
+        <w:ind w:left="5040" w:hanging="360"/>
+      </w:pPr>
+      <w:rPr>
+        <w:rFonts w:ascii="Symbol" w:hAnsi="Symbol" w:hint="default"/>
+      </w:rPr>
+    </w:lvl>
+    <w:lvl w:ilvl="7" w:tplc="04100003" w:tentative="1">
+      <w:start w:val="1"/>
+      <w:numFmt w:val="bullet"/>
+      <w:lvlText w:val="o"/>
+      <w:lvlJc w:val="left"/>
+      <w:pPr>
+        <w:ind w:left="5760" w:hanging="360"/>
+      </w:pPr>
+      <w:rPr>
+        <w:rFonts w:ascii="Courier New" w:hAnsi="Courier New" w:cs="Courier New" w:hint="default"/>
+      </w:rPr>
+    </w:lvl>
+    <w:lvl w:ilvl="8" w:tplc="04100005" w:tentative="1">
+      <w:start w:val="1"/>
+      <w:numFmt w:val="bullet"/>
+      <w:lvlText w:val=""/>
+      <w:lvlJc w:val="left"/>
+      <w:pPr>
+        <w:ind w:left="6480" w:hanging="360"/>
+      </w:pPr>
+      <w:rPr>
+        <w:rFonts w:ascii="Wingdings" w:hAnsi="Wingdings" w:hint="default"/>
+      </w:rPr>
+    </w:lvl>
+  </w:abstractNum>
+  <w:abstractNum w:abstractNumId="3" w15:restartNumberingAfterBreak="0">
     <w:nsid w:val="2CC41FD5"/>
     <w:multiLevelType w:val="hybridMultilevel"/>
     <w:tmpl w:val="E9DAD108"/>
@@ -1193,7 +3286,7 @@
       </w:rPr>
     </w:lvl>
   </w:abstractNum>
-  <w:abstractNum w:abstractNumId="2" w15:restartNumberingAfterBreak="0">
+  <w:abstractNum w:abstractNumId="4" w15:restartNumberingAfterBreak="0">
     <w:nsid w:val="2ED3005E"/>
     <w:multiLevelType w:val="hybridMultilevel"/>
     <w:tmpl w:val="A6F6D294"/>
@@ -1306,7 +3399,7 @@
       </w:rPr>
     </w:lvl>
   </w:abstractNum>
-  <w:abstractNum w:abstractNumId="3" w15:restartNumberingAfterBreak="0">
+  <w:abstractNum w:abstractNumId="5" w15:restartNumberingAfterBreak="0">
     <w:nsid w:val="30655DCF"/>
     <w:multiLevelType w:val="hybridMultilevel"/>
     <w:tmpl w:val="146A96BC"/>
@@ -1419,7 +3512,7 @@
       </w:rPr>
     </w:lvl>
   </w:abstractNum>
-  <w:abstractNum w:abstractNumId="4" w15:restartNumberingAfterBreak="0">
+  <w:abstractNum w:abstractNumId="6" w15:restartNumberingAfterBreak="0">
     <w:nsid w:val="38BA75B4"/>
     <w:multiLevelType w:val="hybridMultilevel"/>
     <w:tmpl w:val="92229214"/>
@@ -1435,7 +3528,7 @@
         <w:rFonts w:ascii="Symbol" w:hAnsi="Symbol" w:hint="default"/>
       </w:rPr>
     </w:lvl>
-    <w:lvl w:ilvl="1" w:tplc="04100003" w:tentative="1">
+    <w:lvl w:ilvl="1" w:tplc="04100003">
       <w:start w:val="1"/>
       <w:numFmt w:val="bullet"/>
       <w:lvlText w:val="o"/>
@@ -1532,7 +3625,7 @@
       </w:rPr>
     </w:lvl>
   </w:abstractNum>
-  <w:abstractNum w:abstractNumId="5" w15:restartNumberingAfterBreak="0">
+  <w:abstractNum w:abstractNumId="7" w15:restartNumberingAfterBreak="0">
     <w:nsid w:val="3C375D1D"/>
     <w:multiLevelType w:val="hybridMultilevel"/>
     <w:tmpl w:val="C0BED99A"/>
@@ -1645,7 +3738,7 @@
       </w:rPr>
     </w:lvl>
   </w:abstractNum>
-  <w:abstractNum w:abstractNumId="6" w15:restartNumberingAfterBreak="0">
+  <w:abstractNum w:abstractNumId="8" w15:restartNumberingAfterBreak="0">
     <w:nsid w:val="41F760E5"/>
     <w:multiLevelType w:val="hybridMultilevel"/>
     <w:tmpl w:val="F91AF10A"/>
@@ -1758,7 +3851,7 @@
       </w:rPr>
     </w:lvl>
   </w:abstractNum>
-  <w:abstractNum w:abstractNumId="7" w15:restartNumberingAfterBreak="0">
+  <w:abstractNum w:abstractNumId="9" w15:restartNumberingAfterBreak="0">
     <w:nsid w:val="51626796"/>
     <w:multiLevelType w:val="hybridMultilevel"/>
     <w:tmpl w:val="69462B6C"/>
@@ -1871,7 +3964,120 @@
       </w:rPr>
     </w:lvl>
   </w:abstractNum>
-  <w:abstractNum w:abstractNumId="8" w15:restartNumberingAfterBreak="0">
+  <w:abstractNum w:abstractNumId="10" w15:restartNumberingAfterBreak="0">
+    <w:nsid w:val="70780140"/>
+    <w:multiLevelType w:val="hybridMultilevel"/>
+    <w:tmpl w:val="658E4E16"/>
+    <w:lvl w:ilvl="0" w:tplc="04100001">
+      <w:start w:val="1"/>
+      <w:numFmt w:val="bullet"/>
+      <w:lvlText w:val=""/>
+      <w:lvlJc w:val="left"/>
+      <w:pPr>
+        <w:ind w:left="720" w:hanging="360"/>
+      </w:pPr>
+      <w:rPr>
+        <w:rFonts w:ascii="Symbol" w:hAnsi="Symbol" w:hint="default"/>
+      </w:rPr>
+    </w:lvl>
+    <w:lvl w:ilvl="1" w:tplc="04100003" w:tentative="1">
+      <w:start w:val="1"/>
+      <w:numFmt w:val="bullet"/>
+      <w:lvlText w:val="o"/>
+      <w:lvlJc w:val="left"/>
+      <w:pPr>
+        <w:ind w:left="1440" w:hanging="360"/>
+      </w:pPr>
+      <w:rPr>
+        <w:rFonts w:ascii="Courier New" w:hAnsi="Courier New" w:cs="Courier New" w:hint="default"/>
+      </w:rPr>
+    </w:lvl>
+    <w:lvl w:ilvl="2" w:tplc="04100005" w:tentative="1">
+      <w:start w:val="1"/>
+      <w:numFmt w:val="bullet"/>
+      <w:lvlText w:val=""/>
+      <w:lvlJc w:val="left"/>
+      <w:pPr>
+        <w:ind w:left="2160" w:hanging="360"/>
+      </w:pPr>
+      <w:rPr>
+        <w:rFonts w:ascii="Wingdings" w:hAnsi="Wingdings" w:hint="default"/>
+      </w:rPr>
+    </w:lvl>
+    <w:lvl w:ilvl="3" w:tplc="04100001" w:tentative="1">
+      <w:start w:val="1"/>
+      <w:numFmt w:val="bullet"/>
+      <w:lvlText w:val=""/>
+      <w:lvlJc w:val="left"/>
+      <w:pPr>
+        <w:ind w:left="2880" w:hanging="360"/>
+      </w:pPr>
+      <w:rPr>
+        <w:rFonts w:ascii="Symbol" w:hAnsi="Symbol" w:hint="default"/>
+      </w:rPr>
+    </w:lvl>
+    <w:lvl w:ilvl="4" w:tplc="04100003" w:tentative="1">
+      <w:start w:val="1"/>
+      <w:numFmt w:val="bullet"/>
+      <w:lvlText w:val="o"/>
+      <w:lvlJc w:val="left"/>
+      <w:pPr>
+        <w:ind w:left="3600" w:hanging="360"/>
+      </w:pPr>
+      <w:rPr>
+        <w:rFonts w:ascii="Courier New" w:hAnsi="Courier New" w:cs="Courier New" w:hint="default"/>
+      </w:rPr>
+    </w:lvl>
+    <w:lvl w:ilvl="5" w:tplc="04100005" w:tentative="1">
+      <w:start w:val="1"/>
+      <w:numFmt w:val="bullet"/>
+      <w:lvlText w:val=""/>
+      <w:lvlJc w:val="left"/>
+      <w:pPr>
+        <w:ind w:left="4320" w:hanging="360"/>
+      </w:pPr>
+      <w:rPr>
+        <w:rFonts w:ascii="Wingdings" w:hAnsi="Wingdings" w:hint="default"/>
+      </w:rPr>
+    </w:lvl>
+    <w:lvl w:ilvl="6" w:tplc="04100001" w:tentative="1">
+      <w:start w:val="1"/>
+      <w:numFmt w:val="bullet"/>
+      <w:lvlText w:val=""/>
+      <w:lvlJc w:val="left"/>
+      <w:pPr>
+        <w:ind w:left="5040" w:hanging="360"/>
+      </w:pPr>
+      <w:rPr>
+        <w:rFonts w:ascii="Symbol" w:hAnsi="Symbol" w:hint="default"/>
+      </w:rPr>
+    </w:lvl>
+    <w:lvl w:ilvl="7" w:tplc="04100003" w:tentative="1">
+      <w:start w:val="1"/>
+      <w:numFmt w:val="bullet"/>
+      <w:lvlText w:val="o"/>
+      <w:lvlJc w:val="left"/>
+      <w:pPr>
+        <w:ind w:left="5760" w:hanging="360"/>
+      </w:pPr>
+      <w:rPr>
+        <w:rFonts w:ascii="Courier New" w:hAnsi="Courier New" w:cs="Courier New" w:hint="default"/>
+      </w:rPr>
+    </w:lvl>
+    <w:lvl w:ilvl="8" w:tplc="04100005" w:tentative="1">
+      <w:start w:val="1"/>
+      <w:numFmt w:val="bullet"/>
+      <w:lvlText w:val=""/>
+      <w:lvlJc w:val="left"/>
+      <w:pPr>
+        <w:ind w:left="6480" w:hanging="360"/>
+      </w:pPr>
+      <w:rPr>
+        <w:rFonts w:ascii="Wingdings" w:hAnsi="Wingdings" w:hint="default"/>
+      </w:rPr>
+    </w:lvl>
+  </w:abstractNum>
+  <w:abstractNum w:abstractNumId="11" w15:restartNumberingAfterBreak="0">
     <w:nsid w:val="76DF1DB6"/>
     <w:multiLevelType w:val="hybridMultilevel"/>
     <w:tmpl w:val="FF143B22"/>
@@ -1984,10 +4190,10 @@
       </w:rPr>
     </w:lvl>
   </w:abstractNum>
-  <w:abstractNum w:abstractNumId="9" w15:restartNumberingAfterBreak="0">
+  <w:abstractNum w:abstractNumId="12" w15:restartNumberingAfterBreak="0">
     <w:nsid w:val="7ACE0E16"/>
     <w:multiLevelType w:val="hybridMultilevel"/>
-    <w:tmpl w:val="34C48F62"/>
+    <w:tmpl w:val="78D638FA"/>
     <w:lvl w:ilvl="0" w:tplc="04100001">
       <w:start w:val="1"/>
       <w:numFmt w:val="bullet"/>
@@ -2098,34 +4304,43 @@
     </w:lvl>
   </w:abstractNum>
   <w:num w:numId="1" w16cid:durableId="948581323">
+    <w:abstractNumId w:val="6"/>
+  </w:num>
+  <w:num w:numId="2" w16cid:durableId="1673557635">
+    <w:abstractNumId w:val="9"/>
+  </w:num>
+  <w:num w:numId="3" w16cid:durableId="1132139799">
+    <w:abstractNumId w:val="8"/>
+  </w:num>
+  <w:num w:numId="4" w16cid:durableId="72703219">
     <w:abstractNumId w:val="4"/>
   </w:num>
-  <w:num w:numId="2" w16cid:durableId="1673557635">
+  <w:num w:numId="5" w16cid:durableId="25495489">
+    <w:abstractNumId w:val="3"/>
+  </w:num>
+  <w:num w:numId="6" w16cid:durableId="78869469">
     <w:abstractNumId w:val="7"/>
   </w:num>
-  <w:num w:numId="3" w16cid:durableId="1132139799">
-    <w:abstractNumId w:val="6"/>
-  </w:num>
-  <w:num w:numId="4" w16cid:durableId="72703219">
-    <w:abstractNumId w:val="2"/>
-  </w:num>
-  <w:num w:numId="5" w16cid:durableId="25495489">
-    <w:abstractNumId w:val="1"/>
-  </w:num>
-  <w:num w:numId="6" w16cid:durableId="78869469">
-    <w:abstractNumId w:val="5"/>
-  </w:num>
   <w:num w:numId="7" w16cid:durableId="60640670">
-    <w:abstractNumId w:val="8"/>
+    <w:abstractNumId w:val="11"/>
   </w:num>
   <w:num w:numId="8" w16cid:durableId="1970430638">
     <w:abstractNumId w:val="0"/>
   </w:num>
   <w:num w:numId="9" w16cid:durableId="661861076">
-    <w:abstractNumId w:val="3"/>
+    <w:abstractNumId w:val="5"/>
   </w:num>
   <w:num w:numId="10" w16cid:durableId="15277907">
-    <w:abstractNumId w:val="9"/>
+    <w:abstractNumId w:val="12"/>
+  </w:num>
+  <w:num w:numId="11" w16cid:durableId="1112674237">
+    <w:abstractNumId w:val="1"/>
+  </w:num>
+  <w:num w:numId="12" w16cid:durableId="980111782">
+    <w:abstractNumId w:val="2"/>
+  </w:num>
+  <w:num w:numId="13" w16cid:durableId="23949642">
+    <w:abstractNumId w:val="10"/>
   </w:num>
 </w:numbering>
 </file>
@@ -2530,7 +4745,7 @@
   <w:style w:type="paragraph" w:default="1" w:styleId="Normale">
     <w:name w:val="Normal"/>
     <w:qFormat/>
-    <w:rsid w:val="001D6AB5"/>
+    <w:rsid w:val="00D7531C"/>
     <w:rPr>
       <w:sz w:val="28"/>
     </w:rPr>
@@ -2675,6 +4890,25 @@
       <w:sz w:val="26"/>
       <w:szCs w:val="26"/>
     </w:rPr>
+  </w:style>
+  <w:style w:type="table" w:styleId="Grigliatabella">
+    <w:name w:val="Table Grid"/>
+    <w:basedOn w:val="Tabellanormale"/>
+    <w:uiPriority w:val="39"/>
+    <w:rsid w:val="00D7531C"/>
+    <w:pPr>
+      <w:spacing w:after="0" w:line="240" w:lineRule="auto"/>
+    </w:pPr>
+    <w:tblPr>
+      <w:tblBorders>
+        <w:top w:val="single" w:sz="4" w:space="0" w:color="auto"/>
+        <w:left w:val="single" w:sz="4" w:space="0" w:color="auto"/>
+        <w:bottom w:val="single" w:sz="4" w:space="0" w:color="auto"/>
+        <w:right w:val="single" w:sz="4" w:space="0" w:color="auto"/>
+        <w:insideH w:val="single" w:sz="4" w:space="0" w:color="auto"/>
+        <w:insideV w:val="single" w:sz="4" w:space="0" w:color="auto"/>
+      </w:tblBorders>
+    </w:tblPr>
   </w:style>
 </w:styles>
 </file>

</xml_diff>

<commit_message>
Completate Personas, modifiche requisiti sistema
Nella documentazione:
+Aggiunte tutte le Personas nella sezione "target utenti"
*Specificato che "l'utente" è in generale sia "l'utente che ha effettuato l'accesso" che "l'utente che non ha effettuato l'accesso"
+Aggiunto che l'utente che ha effettuato l'accesso può visualizzare le aste create e a cui ha partecipato

Nello Use Case Diagram:
+Aggiunti gli use case dove l'utente può visualizzare le aste attive e che l'utente che ha effettuato l'accesso può visualizzare le aste create e a cui ha partecipato

Nei Mockup:
+Aggiunto il ppt contenente tutte le icone utilizzate nei mockup figma
+Aggiunti i collegamenti al progetto figma e al prototipo figma (per fare test di usabilità)
</commit_message>
<xml_diff>
--- a/Requirement Engineering/Personas/Studio Personas.docx
+++ b/Requirement Engineering/Personas/Studio Personas.docx
@@ -307,6 +307,14 @@
     </w:p>
     <w:p>
       <w:pPr>
+        <w:ind w:left="360"/>
+        <w:rPr>
+          <w:szCs w:val="28"/>
+        </w:rPr>
+      </w:pPr>
+    </w:p>
+    <w:p>
+      <w:pPr>
         <w:pStyle w:val="Titolo1"/>
       </w:pPr>
       <w:r>
@@ -325,6 +333,13 @@
         </w:rPr>
         <w:t>/</w:t>
       </w:r>
+    </w:p>
+    <w:p>
+      <w:pPr>
+        <w:rPr>
+          <w:szCs w:val="28"/>
+        </w:rPr>
+      </w:pPr>
     </w:p>
     <w:p>
       <w:pPr>
@@ -516,6 +531,7 @@
         <w:rPr>
           <w:szCs w:val="28"/>
         </w:rPr>
+        <w:lastRenderedPageBreak/>
         <w:t>Semplicità nell’utilizzo dell’app da più dispositivi</w:t>
       </w:r>
     </w:p>
@@ -542,19 +558,19 @@
         </w:rPr>
         <w:t xml:space="preserve"> </w:t>
       </w:r>
-      <w:r>
-        <w:rPr>
-          <w:szCs w:val="28"/>
-        </w:rPr>
-        <w:br w:type="page"/>
-      </w:r>
+    </w:p>
+    <w:p>
+      <w:pPr>
+        <w:rPr>
+          <w:szCs w:val="28"/>
+        </w:rPr>
+      </w:pPr>
     </w:p>
     <w:p>
       <w:pPr>
         <w:pStyle w:val="Titolo1"/>
       </w:pPr>
       <w:r>
-        <w:lastRenderedPageBreak/>
         <w:t xml:space="preserve">Step 4: Caratteristiche e obiettivi delle </w:t>
       </w:r>
       <w:proofErr w:type="spellStart"/>
@@ -2789,10 +2805,7 @@
     </w:p>
     <w:p>
       <w:r>
-        <w:t>"Risparmiare è un'arte: nell'attesa, trovo gioia nell'ottenere non solo oggetti, ma anche al prezzo migliore.</w:t>
-      </w:r>
-      <w:r>
-        <w:t>”</w:t>
+        <w:t>"Risparmiare è un'arte: nell'attesa, trovo gioia nell'ottenere non solo oggetti, ma anche al prezzo migliore.”</w:t>
       </w:r>
     </w:p>
     <w:p/>
@@ -2878,8 +2891,36 @@
           <w:sz w:val="32"/>
           <w:szCs w:val="24"/>
         </w:rPr>
-        <w:t>Il venditore esperto</w:t>
-      </w:r>
+        <w:t>Il venditore esperto: Arturo Campobello</w:t>
+      </w:r>
+    </w:p>
+    <w:p>
+      <w:r>
+        <w:t>Arturo</w:t>
+      </w:r>
+      <w:r>
+        <w:t xml:space="preserve">, dopo </w:t>
+      </w:r>
+      <w:r>
+        <w:t>aver accuratamente selezionato oggetti unici nei mercatini</w:t>
+      </w:r>
+      <w:r>
+        <w:t xml:space="preserve"> che potrebbero fruttargli un cospicuo ricavato, a</w:t>
+      </w:r>
+      <w:r>
+        <w:t>rmato di charme e conoscenza, visita negozi e mercati online per valorizzare le sue scoperte. Con abilità persuasiva, chiude affari lucrativi, trasformando i suoi acquisti in oro. L'arte della vendita è il suo mestiere e, soddisfatto, controlla il suo conto bancario consapevole di aver trasformato oggetti dimenticati in tesori preziosi.</w:t>
+      </w:r>
+      <w:r>
+        <w:br/>
+        <w:t>"Scelgo oggetti dimenticati con la convinzione che, nelle mani giuste, possano diventare tesori irrinunciabili per qualcuno."</w:t>
+      </w:r>
+    </w:p>
+    <w:p>
+      <w:r>
+        <w:br w:type="page"/>
+      </w:r>
+    </w:p>
+    <w:p>
       <w:r>
         <w:rPr>
           <w:b/>
@@ -2887,48 +2928,9 @@
           <w:sz w:val="32"/>
           <w:szCs w:val="24"/>
         </w:rPr>
-        <w:t>: Arturo Campobello</w:t>
-      </w:r>
-    </w:p>
-    <w:p>
-      <w:r>
-        <w:t>Arturo</w:t>
-      </w:r>
-      <w:r>
-        <w:t xml:space="preserve">, dopo </w:t>
-      </w:r>
-      <w:r>
-        <w:t>aver accuratamente selezionato oggetti unici nei mercatini</w:t>
-      </w:r>
-      <w:r>
-        <w:t xml:space="preserve"> che potrebbero fruttargli un cospicuo ricavato, a</w:t>
-      </w:r>
-      <w:r>
-        <w:t xml:space="preserve">rmato di charme e conoscenza, visita negozi e mercati online per valorizzare le sue scoperte. Con abilità persuasiva, chiude affari lucrativi, trasformando i suoi acquisti in oro. L'arte della vendita è il suo mestiere </w:t>
-      </w:r>
-      <w:r>
-        <w:t xml:space="preserve">e, soddisfatto, </w:t>
-      </w:r>
-      <w:r>
-        <w:t>controlla il suo conto bancario</w:t>
-      </w:r>
-      <w:r>
-        <w:t xml:space="preserve"> </w:t>
-      </w:r>
-      <w:r>
-        <w:t>consapevole di aver trasformato oggetti dimenticati in tesori preziosi.</w:t>
-      </w:r>
-      <w:r>
-        <w:br/>
-        <w:t>"Scelgo oggetti dimenticati con la convinzione che, nelle mani giuste, possano diventare tesori irrinunciabili per qualcuno."</w:t>
-      </w:r>
-    </w:p>
-    <w:p>
-      <w:r>
-        <w:br w:type="page"/>
-      </w:r>
-    </w:p>
-    <w:p>
+        <w:lastRenderedPageBreak/>
+        <w:t>Il novizio</w:t>
+      </w:r>
       <w:r>
         <w:rPr>
           <w:b/>
@@ -2936,55 +2938,54 @@
           <w:sz w:val="32"/>
           <w:szCs w:val="24"/>
         </w:rPr>
-        <w:lastRenderedPageBreak/>
-        <w:t>Il novizio</w:t>
-      </w:r>
-      <w:r>
+        <w:t>: Martina Silvestri</w:t>
+      </w:r>
+      <w:r>
+        <w:br/>
+      </w:r>
+      <w:r>
+        <w:t xml:space="preserve">Martina </w:t>
+      </w:r>
+      <w:r>
+        <w:t xml:space="preserve">è determinata a </w:t>
+      </w:r>
+      <w:r>
+        <w:t xml:space="preserve">esplorare il mondo del business online. Animata da una fervida curiosità, si scontra però con la complessità dei meccanismi digitali. Naviga tra blog, corsi online e forum, ma la </w:t>
+      </w:r>
+      <w:r>
+        <w:t>frustrazione cresce. Tuttavia, ogni sera si ripromette di non arrendersi, sperando che il nuovo giorno le riservi una chiave per aprire la porta di quel mondo che ancora le sfugge.</w:t>
+      </w:r>
+    </w:p>
+    <w:p>
+      <w:r>
+        <w:t>"Ogni sfida online è un'opportunità di apprendimento. Non arrendendomi, troverò la chiave per aprire nuovi orizzont</w:t>
+      </w:r>
+      <w:r>
+        <w:t>i</w:t>
+      </w:r>
+      <w:r>
+        <w:t>."</w:t>
+      </w:r>
+    </w:p>
+    <w:p/>
+    <w:p>
+      <w:pPr>
         <w:rPr>
           <w:b/>
           <w:bCs/>
           <w:sz w:val="32"/>
           <w:szCs w:val="24"/>
         </w:rPr>
-        <w:t>: Martina Silvestri</w:t>
-      </w:r>
-      <w:r>
-        <w:br/>
-      </w:r>
-      <w:r>
-        <w:t xml:space="preserve">Martina </w:t>
-      </w:r>
-      <w:r>
-        <w:t xml:space="preserve">è determinata a </w:t>
-      </w:r>
-      <w:r>
-        <w:t xml:space="preserve">esplorare il mondo del business online. Animata da una fervida curiosità, si scontra però con la complessità dei meccanismi digitali. Naviga tra blog, corsi online e forum, ma la </w:t>
-      </w:r>
-      <w:r>
-        <w:t>frustrazione cresce. Tuttavia, ogni sera si ripromette di non arrendersi, sperando che il nuovo giorno le riservi una chiave per aprire la porta di quel mondo che ancora le sfugge.</w:t>
-      </w:r>
-    </w:p>
-    <w:p>
-      <w:r>
-        <w:t>"Ogni sfida online è un'opportunità di apprendimento. Non arrendendomi, troverò la chiave per aprire nuovi orizzont</w:t>
-      </w:r>
-      <w:r>
-        <w:t>i</w:t>
-      </w:r>
-      <w:r>
-        <w:t>."</w:t>
-      </w:r>
-    </w:p>
-    <w:p/>
-    <w:p>
-      <w:pPr>
+      </w:pPr>
+      <w:r>
         <w:rPr>
           <w:b/>
           <w:bCs/>
           <w:sz w:val="32"/>
           <w:szCs w:val="24"/>
         </w:rPr>
-      </w:pPr>
+        <w:t>Il curioso</w:t>
+      </w:r>
       <w:r>
         <w:rPr>
           <w:b/>
@@ -2992,7 +2993,7 @@
           <w:sz w:val="32"/>
           <w:szCs w:val="24"/>
         </w:rPr>
-        <w:t>Il curioso</w:t>
+        <w:t>: Matteo Luongo</w:t>
       </w:r>
     </w:p>
     <w:p>
@@ -3036,131 +3037,58 @@
         <w:t xml:space="preserve">, ascolta le spiegazioni degli esperti e studia ogni dettaglio. La sua curiosità lo spinge a comprendere il funzionamento senza sperimentarlo direttamente. </w:t>
       </w:r>
     </w:p>
+    <w:p>
+      <w:r>
+        <w:br/>
+        <w:t>"Prima di interagire con la tecnologia, preferisco assorbir</w:t>
+      </w:r>
+      <w:r>
+        <w:t>n</w:t>
+      </w:r>
+      <w:r>
+        <w:t>e ogni dettaglio, perché la conoscenza è la mia chiave."</w:t>
+      </w:r>
+    </w:p>
     <w:p/>
-    <w:p/>
-    <w:p/>
-    <w:p>
-      <w:r>
-        <w:t>Goals:</w:t>
-      </w:r>
-    </w:p>
-    <w:p>
-      <w:pPr>
-        <w:pStyle w:val="Paragrafoelenco"/>
-        <w:numPr>
-          <w:ilvl w:val="0"/>
-          <w:numId w:val="12"/>
-        </w:numPr>
-        <w:rPr>
-          <w:szCs w:val="28"/>
-        </w:rPr>
-      </w:pPr>
-      <w:r>
-        <w:rPr>
-          <w:szCs w:val="28"/>
-        </w:rPr>
-        <w:t>Semplicità di visualizzazione dei risultati di ricerca</w:t>
-      </w:r>
-    </w:p>
-    <w:p>
-      <w:pPr>
-        <w:pStyle w:val="Paragrafoelenco"/>
-        <w:numPr>
-          <w:ilvl w:val="0"/>
-          <w:numId w:val="12"/>
-        </w:numPr>
-        <w:rPr>
-          <w:szCs w:val="28"/>
-        </w:rPr>
-      </w:pPr>
-      <w:r>
-        <w:rPr>
-          <w:szCs w:val="28"/>
-        </w:rPr>
-        <w:t>Applicazione facile da utilizzare anche per chi si approccia le prime volte a questo mondo</w:t>
-      </w:r>
-    </w:p>
-    <w:p>
-      <w:pPr>
-        <w:pStyle w:val="Paragrafoelenco"/>
-        <w:numPr>
-          <w:ilvl w:val="0"/>
-          <w:numId w:val="12"/>
-        </w:numPr>
-        <w:rPr>
-          <w:szCs w:val="28"/>
-        </w:rPr>
-      </w:pPr>
-      <w:r>
-        <w:rPr>
-          <w:szCs w:val="28"/>
-        </w:rPr>
-        <w:t>Utilizzo non invasivo della pubblicità e pop-up</w:t>
-      </w:r>
-    </w:p>
-    <w:p>
-      <w:pPr>
-        <w:rPr>
-          <w:szCs w:val="28"/>
-        </w:rPr>
-      </w:pPr>
+    <w:p>
+      <w:pPr>
+        <w:pStyle w:val="Titolo1"/>
+      </w:pPr>
+      <w:r>
+        <w:t xml:space="preserve">Step 7: Definisci i </w:t>
+      </w:r>
       <w:proofErr w:type="spellStart"/>
       <w:r>
-        <w:rPr>
-          <w:szCs w:val="28"/>
-        </w:rPr>
-        <w:t>Frustrations</w:t>
+        <w:t>Personas</w:t>
       </w:r>
       <w:proofErr w:type="spellEnd"/>
       <w:r>
-        <w:rPr>
-          <w:szCs w:val="28"/>
-        </w:rPr>
-        <w:t>:</w:t>
-      </w:r>
-    </w:p>
-    <w:p>
-      <w:pPr>
-        <w:pStyle w:val="Paragrafoelenco"/>
-        <w:numPr>
-          <w:ilvl w:val="0"/>
-          <w:numId w:val="13"/>
-        </w:numPr>
-        <w:rPr>
-          <w:szCs w:val="28"/>
-        </w:rPr>
-      </w:pPr>
-      <w:proofErr w:type="gramStart"/>
-      <w:r>
-        <w:rPr>
-          <w:szCs w:val="28"/>
-        </w:rPr>
-        <w:t>E’</w:t>
-      </w:r>
-      <w:proofErr w:type="gramEnd"/>
-      <w:r>
-        <w:rPr>
-          <w:szCs w:val="28"/>
-        </w:rPr>
-        <w:t xml:space="preserve"> annoiato dalle troppe pubblicità di altre applicazioni</w:t>
-      </w:r>
-    </w:p>
-    <w:p>
-      <w:pPr>
-        <w:pStyle w:val="Paragrafoelenco"/>
-        <w:numPr>
-          <w:ilvl w:val="0"/>
-          <w:numId w:val="13"/>
-        </w:numPr>
-        <w:rPr>
-          <w:szCs w:val="28"/>
-        </w:rPr>
-      </w:pPr>
-      <w:r>
-        <w:rPr>
-          <w:szCs w:val="28"/>
-        </w:rPr>
-        <w:t>Vuole esplorare le varie categorie senza perdere troppo tempo</w:t>
+        <w:t xml:space="preserve"> </w:t>
+      </w:r>
+      <w:proofErr w:type="spellStart"/>
+      <w:r>
+        <w:t>type</w:t>
+      </w:r>
+      <w:proofErr w:type="spellEnd"/>
+    </w:p>
+    <w:p>
+      <w:proofErr w:type="spellStart"/>
+      <w:r>
+        <w:t>Personas</w:t>
+      </w:r>
+      <w:proofErr w:type="spellEnd"/>
+      <w:r>
+        <w:t xml:space="preserve"> primaria: Maria Lombardo</w:t>
+      </w:r>
+    </w:p>
+    <w:p>
+      <w:proofErr w:type="spellStart"/>
+      <w:r>
+        <w:t>Personas</w:t>
+      </w:r>
+      <w:proofErr w:type="spellEnd"/>
+      <w:r>
+        <w:t xml:space="preserve"> secondaria: Luca Serra</w:t>
       </w:r>
     </w:p>
     <w:p/>

</xml_diff>